<commit_message>
Third upload of Integrative Task 3
</commit_message>
<xml_diff>
--- a/doc/tmp/Integrative Task 3 - Traceability.docx
+++ b/doc/tmp/Integrative Task 3 - Traceability.docx
@@ -4745,6 +4745,4363 @@
                 <w:rFonts w:ascii="JetBrains Mono NL" w:hAnsi="JetBrains Mono NL" w:cs="JetBrains Mono NL"/>
               </w:rPr>
               <w:t>: Audio): Audio</w:t>
+            </w:r>
+          </w:p>
+        </w:tc>
+      </w:tr>
+      <w:tr>
+        <w:tc>
+          <w:tcPr>
+            <w:tcW w:w="3590" w:type="dxa"/>
+            <w:vMerge w:val="restart"/>
+            <w:shd w:val="clear" w:color="auto" w:fill="auto"/>
+            <w:tcMar>
+              <w:top w:w="100" w:type="dxa"/>
+              <w:left w:w="100" w:type="dxa"/>
+              <w:bottom w:w="100" w:type="dxa"/>
+              <w:right w:w="100" w:type="dxa"/>
+            </w:tcMar>
+            <w:vAlign w:val="center"/>
+          </w:tcPr>
+          <w:p>
+            <w:pPr>
+              <w:rPr>
+                <w:rFonts w:ascii="JetBrains Mono NL" w:hAnsi="JetBrains Mono NL" w:cs="JetBrains Mono NL"/>
+              </w:rPr>
+            </w:pPr>
+            <w:r>
+              <w:rPr>
+                <w:rFonts w:ascii="JetBrains Mono NL" w:hAnsi="JetBrains Mono NL" w:cs="JetBrains Mono NL"/>
+              </w:rPr>
+              <w:t>RF006 – Share Playlist</w:t>
+            </w:r>
+          </w:p>
+        </w:tc>
+        <w:tc>
+          <w:tcPr>
+            <w:tcW w:w="2430" w:type="dxa"/>
+            <w:shd w:val="clear" w:color="auto" w:fill="auto"/>
+            <w:tcMar>
+              <w:top w:w="100" w:type="dxa"/>
+              <w:left w:w="100" w:type="dxa"/>
+              <w:bottom w:w="100" w:type="dxa"/>
+              <w:right w:w="100" w:type="dxa"/>
+            </w:tcMar>
+            <w:vAlign w:val="center"/>
+          </w:tcPr>
+          <w:p>
+            <w:pPr>
+              <w:rPr>
+                <w:rFonts w:ascii="JetBrains Mono NL" w:hAnsi="JetBrains Mono NL" w:cs="JetBrains Mono NL"/>
+              </w:rPr>
+            </w:pPr>
+            <w:r>
+              <w:rPr>
+                <w:rFonts w:ascii="JetBrains Mono NL" w:hAnsi="JetBrains Mono NL" w:cs="JetBrains Mono NL"/>
+              </w:rPr>
+              <w:t>Manager</w:t>
+            </w:r>
+          </w:p>
+        </w:tc>
+        <w:tc>
+          <w:tcPr>
+            <w:tcW w:w="8550" w:type="dxa"/>
+            <w:shd w:val="clear" w:color="auto" w:fill="auto"/>
+            <w:tcMar>
+              <w:top w:w="100" w:type="dxa"/>
+              <w:left w:w="100" w:type="dxa"/>
+              <w:bottom w:w="100" w:type="dxa"/>
+              <w:right w:w="100" w:type="dxa"/>
+            </w:tcMar>
+            <w:vAlign w:val="center"/>
+          </w:tcPr>
+          <w:p>
+            <w:pPr>
+              <w:rPr>
+                <w:rFonts w:ascii="JetBrains Mono NL" w:hAnsi="JetBrains Mono NL" w:cs="JetBrains Mono NL"/>
+              </w:rPr>
+            </w:pPr>
+            <w:proofErr w:type="spellStart"/>
+            <w:proofErr w:type="gramStart"/>
+            <w:r>
+              <w:rPr>
+                <w:rFonts w:ascii="JetBrains Mono NL" w:hAnsi="JetBrains Mono NL" w:cs="JetBrains Mono NL"/>
+              </w:rPr>
+              <w:t>sharePlaylist</w:t>
+            </w:r>
+            <w:proofErr w:type="spellEnd"/>
+            <w:r>
+              <w:rPr>
+                <w:rFonts w:ascii="JetBrains Mono NL" w:hAnsi="JetBrains Mono NL" w:cs="JetBrains Mono NL"/>
+              </w:rPr>
+              <w:t>(</w:t>
+            </w:r>
+            <w:proofErr w:type="gramEnd"/>
+            <w:r>
+              <w:rPr>
+                <w:rFonts w:ascii="JetBrains Mono NL" w:hAnsi="JetBrains Mono NL" w:cs="JetBrains Mono NL"/>
+              </w:rPr>
+              <w:t>): void</w:t>
+            </w:r>
+          </w:p>
+        </w:tc>
+      </w:tr>
+      <w:tr>
+        <w:tc>
+          <w:tcPr>
+            <w:tcW w:w="3590" w:type="dxa"/>
+            <w:vMerge/>
+            <w:shd w:val="clear" w:color="auto" w:fill="auto"/>
+            <w:tcMar>
+              <w:top w:w="100" w:type="dxa"/>
+              <w:left w:w="100" w:type="dxa"/>
+              <w:bottom w:w="100" w:type="dxa"/>
+              <w:right w:w="100" w:type="dxa"/>
+            </w:tcMar>
+            <w:vAlign w:val="center"/>
+          </w:tcPr>
+          <w:p>
+            <w:pPr>
+              <w:rPr>
+                <w:rFonts w:ascii="JetBrains Mono NL" w:hAnsi="JetBrains Mono NL" w:cs="JetBrains Mono NL"/>
+              </w:rPr>
+            </w:pPr>
+          </w:p>
+        </w:tc>
+        <w:tc>
+          <w:tcPr>
+            <w:tcW w:w="2430" w:type="dxa"/>
+            <w:vMerge w:val="restart"/>
+            <w:shd w:val="clear" w:color="auto" w:fill="auto"/>
+            <w:tcMar>
+              <w:top w:w="100" w:type="dxa"/>
+              <w:left w:w="100" w:type="dxa"/>
+              <w:bottom w:w="100" w:type="dxa"/>
+              <w:right w:w="100" w:type="dxa"/>
+            </w:tcMar>
+            <w:vAlign w:val="center"/>
+          </w:tcPr>
+          <w:p>
+            <w:pPr>
+              <w:rPr>
+                <w:rFonts w:ascii="JetBrains Mono NL" w:hAnsi="JetBrains Mono NL" w:cs="JetBrains Mono NL"/>
+              </w:rPr>
+            </w:pPr>
+            <w:r>
+              <w:rPr>
+                <w:rFonts w:ascii="JetBrains Mono NL" w:hAnsi="JetBrains Mono NL" w:cs="JetBrains Mono NL"/>
+              </w:rPr>
+              <w:t>Controller</w:t>
+            </w:r>
+          </w:p>
+        </w:tc>
+        <w:tc>
+          <w:tcPr>
+            <w:tcW w:w="8550" w:type="dxa"/>
+            <w:shd w:val="clear" w:color="auto" w:fill="auto"/>
+            <w:tcMar>
+              <w:top w:w="100" w:type="dxa"/>
+              <w:left w:w="100" w:type="dxa"/>
+              <w:bottom w:w="100" w:type="dxa"/>
+              <w:right w:w="100" w:type="dxa"/>
+            </w:tcMar>
+            <w:vAlign w:val="center"/>
+          </w:tcPr>
+          <w:p>
+            <w:pPr>
+              <w:rPr>
+                <w:rFonts w:ascii="JetBrains Mono NL" w:hAnsi="JetBrains Mono NL" w:cs="JetBrains Mono NL"/>
+              </w:rPr>
+            </w:pPr>
+            <w:proofErr w:type="spellStart"/>
+            <w:proofErr w:type="gramStart"/>
+            <w:r>
+              <w:rPr>
+                <w:rFonts w:ascii="JetBrains Mono NL" w:hAnsi="JetBrains Mono NL" w:cs="JetBrains Mono NL"/>
+              </w:rPr>
+              <w:t>showUsers</w:t>
+            </w:r>
+            <w:proofErr w:type="spellEnd"/>
+            <w:r>
+              <w:rPr>
+                <w:rFonts w:ascii="JetBrains Mono NL" w:hAnsi="JetBrains Mono NL" w:cs="JetBrains Mono NL"/>
+              </w:rPr>
+              <w:t>(</w:t>
+            </w:r>
+            <w:proofErr w:type="gramEnd"/>
+            <w:r>
+              <w:rPr>
+                <w:rFonts w:ascii="JetBrains Mono NL" w:hAnsi="JetBrains Mono NL" w:cs="JetBrains Mono NL"/>
+              </w:rPr>
+              <w:t>type: int): String</w:t>
+            </w:r>
+          </w:p>
+        </w:tc>
+      </w:tr>
+      <w:tr>
+        <w:tc>
+          <w:tcPr>
+            <w:tcW w:w="3590" w:type="dxa"/>
+            <w:vMerge/>
+            <w:shd w:val="clear" w:color="auto" w:fill="auto"/>
+            <w:tcMar>
+              <w:top w:w="100" w:type="dxa"/>
+              <w:left w:w="100" w:type="dxa"/>
+              <w:bottom w:w="100" w:type="dxa"/>
+              <w:right w:w="100" w:type="dxa"/>
+            </w:tcMar>
+            <w:vAlign w:val="center"/>
+          </w:tcPr>
+          <w:p>
+            <w:pPr>
+              <w:rPr>
+                <w:rFonts w:ascii="JetBrains Mono NL" w:hAnsi="JetBrains Mono NL" w:cs="JetBrains Mono NL"/>
+              </w:rPr>
+            </w:pPr>
+          </w:p>
+        </w:tc>
+        <w:tc>
+          <w:tcPr>
+            <w:tcW w:w="2430" w:type="dxa"/>
+            <w:vMerge/>
+            <w:shd w:val="clear" w:color="auto" w:fill="auto"/>
+            <w:tcMar>
+              <w:top w:w="100" w:type="dxa"/>
+              <w:left w:w="100" w:type="dxa"/>
+              <w:bottom w:w="100" w:type="dxa"/>
+              <w:right w:w="100" w:type="dxa"/>
+            </w:tcMar>
+            <w:vAlign w:val="center"/>
+          </w:tcPr>
+          <w:p>
+            <w:pPr>
+              <w:rPr>
+                <w:rFonts w:ascii="JetBrains Mono NL" w:hAnsi="JetBrains Mono NL" w:cs="JetBrains Mono NL"/>
+              </w:rPr>
+            </w:pPr>
+          </w:p>
+        </w:tc>
+        <w:tc>
+          <w:tcPr>
+            <w:tcW w:w="8550" w:type="dxa"/>
+            <w:shd w:val="clear" w:color="auto" w:fill="auto"/>
+            <w:tcMar>
+              <w:top w:w="100" w:type="dxa"/>
+              <w:left w:w="100" w:type="dxa"/>
+              <w:bottom w:w="100" w:type="dxa"/>
+              <w:right w:w="100" w:type="dxa"/>
+            </w:tcMar>
+            <w:vAlign w:val="center"/>
+          </w:tcPr>
+          <w:p>
+            <w:pPr>
+              <w:rPr>
+                <w:rFonts w:ascii="JetBrains Mono NL" w:hAnsi="JetBrains Mono NL" w:cs="JetBrains Mono NL"/>
+              </w:rPr>
+            </w:pPr>
+            <w:proofErr w:type="spellStart"/>
+            <w:proofErr w:type="gramStart"/>
+            <w:r>
+              <w:rPr>
+                <w:rFonts w:ascii="JetBrains Mono NL" w:hAnsi="JetBrains Mono NL" w:cs="JetBrains Mono NL"/>
+              </w:rPr>
+              <w:t>showConsumerPlaylists</w:t>
+            </w:r>
+            <w:proofErr w:type="spellEnd"/>
+            <w:r>
+              <w:rPr>
+                <w:rFonts w:ascii="JetBrains Mono NL" w:hAnsi="JetBrains Mono NL" w:cs="JetBrains Mono NL"/>
+              </w:rPr>
+              <w:t>(</w:t>
+            </w:r>
+            <w:proofErr w:type="spellStart"/>
+            <w:proofErr w:type="gramEnd"/>
+            <w:r>
+              <w:rPr>
+                <w:rFonts w:ascii="JetBrains Mono NL" w:hAnsi="JetBrains Mono NL" w:cs="JetBrains Mono NL"/>
+              </w:rPr>
+              <w:t>consumerName</w:t>
+            </w:r>
+            <w:proofErr w:type="spellEnd"/>
+            <w:r>
+              <w:rPr>
+                <w:rFonts w:ascii="JetBrains Mono NL" w:hAnsi="JetBrains Mono NL" w:cs="JetBrains Mono NL"/>
+              </w:rPr>
+              <w:t>: String): String</w:t>
+            </w:r>
+          </w:p>
+        </w:tc>
+      </w:tr>
+      <w:tr>
+        <w:tc>
+          <w:tcPr>
+            <w:tcW w:w="3590" w:type="dxa"/>
+            <w:vMerge/>
+            <w:shd w:val="clear" w:color="auto" w:fill="auto"/>
+            <w:tcMar>
+              <w:top w:w="100" w:type="dxa"/>
+              <w:left w:w="100" w:type="dxa"/>
+              <w:bottom w:w="100" w:type="dxa"/>
+              <w:right w:w="100" w:type="dxa"/>
+            </w:tcMar>
+            <w:vAlign w:val="center"/>
+          </w:tcPr>
+          <w:p>
+            <w:pPr>
+              <w:rPr>
+                <w:rFonts w:ascii="JetBrains Mono NL" w:hAnsi="JetBrains Mono NL" w:cs="JetBrains Mono NL"/>
+              </w:rPr>
+            </w:pPr>
+          </w:p>
+        </w:tc>
+        <w:tc>
+          <w:tcPr>
+            <w:tcW w:w="2430" w:type="dxa"/>
+            <w:vMerge/>
+            <w:shd w:val="clear" w:color="auto" w:fill="auto"/>
+            <w:tcMar>
+              <w:top w:w="100" w:type="dxa"/>
+              <w:left w:w="100" w:type="dxa"/>
+              <w:bottom w:w="100" w:type="dxa"/>
+              <w:right w:w="100" w:type="dxa"/>
+            </w:tcMar>
+            <w:vAlign w:val="center"/>
+          </w:tcPr>
+          <w:p>
+            <w:pPr>
+              <w:rPr>
+                <w:rFonts w:ascii="JetBrains Mono NL" w:hAnsi="JetBrains Mono NL" w:cs="JetBrains Mono NL"/>
+              </w:rPr>
+            </w:pPr>
+          </w:p>
+        </w:tc>
+        <w:tc>
+          <w:tcPr>
+            <w:tcW w:w="8550" w:type="dxa"/>
+            <w:shd w:val="clear" w:color="auto" w:fill="auto"/>
+            <w:tcMar>
+              <w:top w:w="100" w:type="dxa"/>
+              <w:left w:w="100" w:type="dxa"/>
+              <w:bottom w:w="100" w:type="dxa"/>
+              <w:right w:w="100" w:type="dxa"/>
+            </w:tcMar>
+            <w:vAlign w:val="center"/>
+          </w:tcPr>
+          <w:p>
+            <w:pPr>
+              <w:rPr>
+                <w:rFonts w:ascii="JetBrains Mono NL" w:hAnsi="JetBrains Mono NL" w:cs="JetBrains Mono NL"/>
+              </w:rPr>
+            </w:pPr>
+            <w:proofErr w:type="spellStart"/>
+            <w:proofErr w:type="gramStart"/>
+            <w:r>
+              <w:rPr>
+                <w:rFonts w:ascii="JetBrains Mono NL" w:hAnsi="JetBrains Mono NL" w:cs="JetBrains Mono NL"/>
+              </w:rPr>
+              <w:t>sharePlaylist</w:t>
+            </w:r>
+            <w:proofErr w:type="spellEnd"/>
+            <w:r>
+              <w:rPr>
+                <w:rFonts w:ascii="JetBrains Mono NL" w:hAnsi="JetBrains Mono NL" w:cs="JetBrains Mono NL"/>
+              </w:rPr>
+              <w:t>(</w:t>
+            </w:r>
+            <w:proofErr w:type="spellStart"/>
+            <w:proofErr w:type="gramEnd"/>
+            <w:r>
+              <w:rPr>
+                <w:rFonts w:ascii="JetBrains Mono NL" w:hAnsi="JetBrains Mono NL" w:cs="JetBrains Mono NL"/>
+              </w:rPr>
+              <w:t>consumerName</w:t>
+            </w:r>
+            <w:proofErr w:type="spellEnd"/>
+            <w:r>
+              <w:rPr>
+                <w:rFonts w:ascii="JetBrains Mono NL" w:hAnsi="JetBrains Mono NL" w:cs="JetBrains Mono NL"/>
+              </w:rPr>
+              <w:t xml:space="preserve">: String, </w:t>
+            </w:r>
+            <w:proofErr w:type="spellStart"/>
+            <w:r>
+              <w:rPr>
+                <w:rFonts w:ascii="JetBrains Mono NL" w:hAnsi="JetBrains Mono NL" w:cs="JetBrains Mono NL"/>
+              </w:rPr>
+              <w:t>playlistId</w:t>
+            </w:r>
+            <w:proofErr w:type="spellEnd"/>
+            <w:r>
+              <w:rPr>
+                <w:rFonts w:ascii="JetBrains Mono NL" w:hAnsi="JetBrains Mono NL" w:cs="JetBrains Mono NL"/>
+              </w:rPr>
+              <w:t>: String): String</w:t>
+            </w:r>
+          </w:p>
+        </w:tc>
+      </w:tr>
+      <w:tr>
+        <w:tc>
+          <w:tcPr>
+            <w:tcW w:w="3590" w:type="dxa"/>
+            <w:vMerge/>
+            <w:shd w:val="clear" w:color="auto" w:fill="auto"/>
+            <w:tcMar>
+              <w:top w:w="100" w:type="dxa"/>
+              <w:left w:w="100" w:type="dxa"/>
+              <w:bottom w:w="100" w:type="dxa"/>
+              <w:right w:w="100" w:type="dxa"/>
+            </w:tcMar>
+            <w:vAlign w:val="center"/>
+          </w:tcPr>
+          <w:p>
+            <w:pPr>
+              <w:rPr>
+                <w:rFonts w:ascii="JetBrains Mono NL" w:hAnsi="JetBrains Mono NL" w:cs="JetBrains Mono NL"/>
+              </w:rPr>
+            </w:pPr>
+          </w:p>
+        </w:tc>
+        <w:tc>
+          <w:tcPr>
+            <w:tcW w:w="2430" w:type="dxa"/>
+            <w:vMerge/>
+            <w:shd w:val="clear" w:color="auto" w:fill="auto"/>
+            <w:tcMar>
+              <w:top w:w="100" w:type="dxa"/>
+              <w:left w:w="100" w:type="dxa"/>
+              <w:bottom w:w="100" w:type="dxa"/>
+              <w:right w:w="100" w:type="dxa"/>
+            </w:tcMar>
+            <w:vAlign w:val="center"/>
+          </w:tcPr>
+          <w:p>
+            <w:pPr>
+              <w:rPr>
+                <w:rFonts w:ascii="JetBrains Mono NL" w:hAnsi="JetBrains Mono NL" w:cs="JetBrains Mono NL"/>
+              </w:rPr>
+            </w:pPr>
+          </w:p>
+        </w:tc>
+        <w:tc>
+          <w:tcPr>
+            <w:tcW w:w="8550" w:type="dxa"/>
+            <w:shd w:val="clear" w:color="auto" w:fill="auto"/>
+            <w:tcMar>
+              <w:top w:w="100" w:type="dxa"/>
+              <w:left w:w="100" w:type="dxa"/>
+              <w:bottom w:w="100" w:type="dxa"/>
+              <w:right w:w="100" w:type="dxa"/>
+            </w:tcMar>
+            <w:vAlign w:val="center"/>
+          </w:tcPr>
+          <w:p>
+            <w:pPr>
+              <w:rPr>
+                <w:rFonts w:ascii="JetBrains Mono NL" w:hAnsi="JetBrains Mono NL" w:cs="JetBrains Mono NL"/>
+              </w:rPr>
+            </w:pPr>
+            <w:proofErr w:type="spellStart"/>
+            <w:proofErr w:type="gramStart"/>
+            <w:r>
+              <w:rPr>
+                <w:rFonts w:ascii="JetBrains Mono NL" w:hAnsi="JetBrains Mono NL" w:cs="JetBrains Mono NL"/>
+              </w:rPr>
+              <w:t>searchUser</w:t>
+            </w:r>
+            <w:proofErr w:type="spellEnd"/>
+            <w:r>
+              <w:rPr>
+                <w:rFonts w:ascii="JetBrains Mono NL" w:hAnsi="JetBrains Mono NL" w:cs="JetBrains Mono NL"/>
+              </w:rPr>
+              <w:t>(</w:t>
+            </w:r>
+            <w:proofErr w:type="spellStart"/>
+            <w:proofErr w:type="gramEnd"/>
+            <w:r>
+              <w:rPr>
+                <w:rFonts w:ascii="JetBrains Mono NL" w:hAnsi="JetBrains Mono NL" w:cs="JetBrains Mono NL"/>
+              </w:rPr>
+              <w:t>consumerName</w:t>
+            </w:r>
+            <w:proofErr w:type="spellEnd"/>
+            <w:r>
+              <w:rPr>
+                <w:rFonts w:ascii="JetBrains Mono NL" w:hAnsi="JetBrains Mono NL" w:cs="JetBrains Mono NL"/>
+              </w:rPr>
+              <w:t>: String): User</w:t>
+            </w:r>
+          </w:p>
+        </w:tc>
+      </w:tr>
+      <w:tr>
+        <w:tc>
+          <w:tcPr>
+            <w:tcW w:w="3590" w:type="dxa"/>
+            <w:vMerge/>
+            <w:shd w:val="clear" w:color="auto" w:fill="auto"/>
+            <w:tcMar>
+              <w:top w:w="100" w:type="dxa"/>
+              <w:left w:w="100" w:type="dxa"/>
+              <w:bottom w:w="100" w:type="dxa"/>
+              <w:right w:w="100" w:type="dxa"/>
+            </w:tcMar>
+            <w:vAlign w:val="center"/>
+          </w:tcPr>
+          <w:p>
+            <w:pPr>
+              <w:rPr>
+                <w:rFonts w:ascii="JetBrains Mono NL" w:hAnsi="JetBrains Mono NL" w:cs="JetBrains Mono NL"/>
+              </w:rPr>
+            </w:pPr>
+          </w:p>
+        </w:tc>
+        <w:tc>
+          <w:tcPr>
+            <w:tcW w:w="2430" w:type="dxa"/>
+            <w:vMerge/>
+            <w:shd w:val="clear" w:color="auto" w:fill="auto"/>
+            <w:tcMar>
+              <w:top w:w="100" w:type="dxa"/>
+              <w:left w:w="100" w:type="dxa"/>
+              <w:bottom w:w="100" w:type="dxa"/>
+              <w:right w:w="100" w:type="dxa"/>
+            </w:tcMar>
+            <w:vAlign w:val="center"/>
+          </w:tcPr>
+          <w:p>
+            <w:pPr>
+              <w:rPr>
+                <w:rFonts w:ascii="JetBrains Mono NL" w:hAnsi="JetBrains Mono NL" w:cs="JetBrains Mono NL"/>
+              </w:rPr>
+            </w:pPr>
+          </w:p>
+        </w:tc>
+        <w:tc>
+          <w:tcPr>
+            <w:tcW w:w="8550" w:type="dxa"/>
+            <w:shd w:val="clear" w:color="auto" w:fill="auto"/>
+            <w:tcMar>
+              <w:top w:w="100" w:type="dxa"/>
+              <w:left w:w="100" w:type="dxa"/>
+              <w:bottom w:w="100" w:type="dxa"/>
+              <w:right w:w="100" w:type="dxa"/>
+            </w:tcMar>
+            <w:vAlign w:val="center"/>
+          </w:tcPr>
+          <w:p>
+            <w:pPr>
+              <w:rPr>
+                <w:rFonts w:ascii="JetBrains Mono NL" w:hAnsi="JetBrains Mono NL" w:cs="JetBrains Mono NL"/>
+              </w:rPr>
+            </w:pPr>
+            <w:proofErr w:type="spellStart"/>
+            <w:proofErr w:type="gramStart"/>
+            <w:r>
+              <w:rPr>
+                <w:rFonts w:ascii="JetBrains Mono NL" w:hAnsi="JetBrains Mono NL" w:cs="JetBrains Mono NL"/>
+              </w:rPr>
+              <w:t>searchPlaylist</w:t>
+            </w:r>
+            <w:proofErr w:type="spellEnd"/>
+            <w:r>
+              <w:rPr>
+                <w:rFonts w:ascii="JetBrains Mono NL" w:hAnsi="JetBrains Mono NL" w:cs="JetBrains Mono NL"/>
+              </w:rPr>
+              <w:t>(</w:t>
+            </w:r>
+            <w:proofErr w:type="gramEnd"/>
+            <w:r>
+              <w:rPr>
+                <w:rFonts w:ascii="JetBrains Mono NL" w:hAnsi="JetBrains Mono NL" w:cs="JetBrains Mono NL"/>
+              </w:rPr>
+              <w:t>id: String): Playlist</w:t>
+            </w:r>
+          </w:p>
+        </w:tc>
+      </w:tr>
+      <w:tr>
+        <w:tc>
+          <w:tcPr>
+            <w:tcW w:w="3590" w:type="dxa"/>
+            <w:vMerge/>
+            <w:shd w:val="clear" w:color="auto" w:fill="auto"/>
+            <w:tcMar>
+              <w:top w:w="100" w:type="dxa"/>
+              <w:left w:w="100" w:type="dxa"/>
+              <w:bottom w:w="100" w:type="dxa"/>
+              <w:right w:w="100" w:type="dxa"/>
+            </w:tcMar>
+            <w:vAlign w:val="center"/>
+          </w:tcPr>
+          <w:p>
+            <w:pPr>
+              <w:rPr>
+                <w:rFonts w:ascii="JetBrains Mono NL" w:hAnsi="JetBrains Mono NL" w:cs="JetBrains Mono NL"/>
+              </w:rPr>
+            </w:pPr>
+          </w:p>
+        </w:tc>
+        <w:tc>
+          <w:tcPr>
+            <w:tcW w:w="2430" w:type="dxa"/>
+            <w:shd w:val="clear" w:color="auto" w:fill="auto"/>
+            <w:tcMar>
+              <w:top w:w="100" w:type="dxa"/>
+              <w:left w:w="100" w:type="dxa"/>
+              <w:bottom w:w="100" w:type="dxa"/>
+              <w:right w:w="100" w:type="dxa"/>
+            </w:tcMar>
+            <w:vAlign w:val="center"/>
+          </w:tcPr>
+          <w:p>
+            <w:pPr>
+              <w:rPr>
+                <w:rFonts w:ascii="JetBrains Mono NL" w:hAnsi="JetBrains Mono NL" w:cs="JetBrains Mono NL"/>
+              </w:rPr>
+            </w:pPr>
+            <w:r>
+              <w:rPr>
+                <w:rFonts w:ascii="JetBrains Mono NL" w:hAnsi="JetBrains Mono NL" w:cs="JetBrains Mono NL"/>
+              </w:rPr>
+              <w:t>Playlist</w:t>
+            </w:r>
+          </w:p>
+        </w:tc>
+        <w:tc>
+          <w:tcPr>
+            <w:tcW w:w="8550" w:type="dxa"/>
+            <w:shd w:val="clear" w:color="auto" w:fill="auto"/>
+            <w:tcMar>
+              <w:top w:w="100" w:type="dxa"/>
+              <w:left w:w="100" w:type="dxa"/>
+              <w:bottom w:w="100" w:type="dxa"/>
+              <w:right w:w="100" w:type="dxa"/>
+            </w:tcMar>
+            <w:vAlign w:val="center"/>
+          </w:tcPr>
+          <w:p>
+            <w:pPr>
+              <w:rPr>
+                <w:rFonts w:ascii="JetBrains Mono NL" w:hAnsi="JetBrains Mono NL" w:cs="JetBrains Mono NL"/>
+              </w:rPr>
+            </w:pPr>
+            <w:proofErr w:type="spellStart"/>
+            <w:proofErr w:type="gramStart"/>
+            <w:r>
+              <w:rPr>
+                <w:rFonts w:ascii="JetBrains Mono NL" w:hAnsi="JetBrains Mono NL" w:cs="JetBrains Mono NL"/>
+              </w:rPr>
+              <w:t>updateId</w:t>
+            </w:r>
+            <w:proofErr w:type="spellEnd"/>
+            <w:r>
+              <w:rPr>
+                <w:rFonts w:ascii="JetBrains Mono NL" w:hAnsi="JetBrains Mono NL" w:cs="JetBrains Mono NL"/>
+              </w:rPr>
+              <w:t>(</w:t>
+            </w:r>
+            <w:proofErr w:type="gramEnd"/>
+            <w:r>
+              <w:rPr>
+                <w:rFonts w:ascii="JetBrains Mono NL" w:hAnsi="JetBrains Mono NL" w:cs="JetBrains Mono NL"/>
+              </w:rPr>
+              <w:t>): void</w:t>
+            </w:r>
+          </w:p>
+        </w:tc>
+      </w:tr>
+      <w:tr>
+        <w:tc>
+          <w:tcPr>
+            <w:tcW w:w="3590" w:type="dxa"/>
+            <w:vMerge w:val="restart"/>
+            <w:shd w:val="clear" w:color="auto" w:fill="auto"/>
+            <w:tcMar>
+              <w:top w:w="100" w:type="dxa"/>
+              <w:left w:w="100" w:type="dxa"/>
+              <w:bottom w:w="100" w:type="dxa"/>
+              <w:right w:w="100" w:type="dxa"/>
+            </w:tcMar>
+            <w:vAlign w:val="center"/>
+          </w:tcPr>
+          <w:p>
+            <w:pPr>
+              <w:rPr>
+                <w:rFonts w:ascii="JetBrains Mono NL" w:hAnsi="JetBrains Mono NL" w:cs="JetBrains Mono NL"/>
+              </w:rPr>
+            </w:pPr>
+            <w:r>
+              <w:rPr>
+                <w:rFonts w:ascii="JetBrains Mono NL" w:hAnsi="JetBrains Mono NL" w:cs="JetBrains Mono NL"/>
+              </w:rPr>
+              <w:t>RF007 – Play Audio</w:t>
+            </w:r>
+          </w:p>
+        </w:tc>
+        <w:tc>
+          <w:tcPr>
+            <w:tcW w:w="2430" w:type="dxa"/>
+            <w:shd w:val="clear" w:color="auto" w:fill="auto"/>
+            <w:tcMar>
+              <w:top w:w="100" w:type="dxa"/>
+              <w:left w:w="100" w:type="dxa"/>
+              <w:bottom w:w="100" w:type="dxa"/>
+              <w:right w:w="100" w:type="dxa"/>
+            </w:tcMar>
+            <w:vAlign w:val="center"/>
+          </w:tcPr>
+          <w:p>
+            <w:pPr>
+              <w:rPr>
+                <w:rFonts w:ascii="JetBrains Mono NL" w:hAnsi="JetBrains Mono NL" w:cs="JetBrains Mono NL"/>
+              </w:rPr>
+            </w:pPr>
+            <w:r>
+              <w:rPr>
+                <w:rFonts w:ascii="JetBrains Mono NL" w:hAnsi="JetBrains Mono NL" w:cs="JetBrains Mono NL"/>
+              </w:rPr>
+              <w:t>Manager</w:t>
+            </w:r>
+          </w:p>
+        </w:tc>
+        <w:tc>
+          <w:tcPr>
+            <w:tcW w:w="8550" w:type="dxa"/>
+            <w:shd w:val="clear" w:color="auto" w:fill="auto"/>
+            <w:tcMar>
+              <w:top w:w="100" w:type="dxa"/>
+              <w:left w:w="100" w:type="dxa"/>
+              <w:bottom w:w="100" w:type="dxa"/>
+              <w:right w:w="100" w:type="dxa"/>
+            </w:tcMar>
+            <w:vAlign w:val="center"/>
+          </w:tcPr>
+          <w:p>
+            <w:pPr>
+              <w:rPr>
+                <w:rFonts w:ascii="JetBrains Mono NL" w:hAnsi="JetBrains Mono NL" w:cs="JetBrains Mono NL"/>
+              </w:rPr>
+            </w:pPr>
+            <w:proofErr w:type="spellStart"/>
+            <w:proofErr w:type="gramStart"/>
+            <w:r>
+              <w:rPr>
+                <w:rFonts w:ascii="JetBrains Mono NL" w:hAnsi="JetBrains Mono NL" w:cs="JetBrains Mono NL"/>
+              </w:rPr>
+              <w:t>playAudio</w:t>
+            </w:r>
+            <w:proofErr w:type="spellEnd"/>
+            <w:r>
+              <w:rPr>
+                <w:rFonts w:ascii="JetBrains Mono NL" w:hAnsi="JetBrains Mono NL" w:cs="JetBrains Mono NL"/>
+              </w:rPr>
+              <w:t>(</w:t>
+            </w:r>
+            <w:proofErr w:type="gramEnd"/>
+            <w:r>
+              <w:rPr>
+                <w:rFonts w:ascii="JetBrains Mono NL" w:hAnsi="JetBrains Mono NL" w:cs="JetBrains Mono NL"/>
+              </w:rPr>
+              <w:t>): void</w:t>
+            </w:r>
+          </w:p>
+        </w:tc>
+      </w:tr>
+      <w:tr>
+        <w:tc>
+          <w:tcPr>
+            <w:tcW w:w="3590" w:type="dxa"/>
+            <w:vMerge/>
+            <w:shd w:val="clear" w:color="auto" w:fill="auto"/>
+            <w:tcMar>
+              <w:top w:w="100" w:type="dxa"/>
+              <w:left w:w="100" w:type="dxa"/>
+              <w:bottom w:w="100" w:type="dxa"/>
+              <w:right w:w="100" w:type="dxa"/>
+            </w:tcMar>
+            <w:vAlign w:val="center"/>
+          </w:tcPr>
+          <w:p>
+            <w:pPr>
+              <w:rPr>
+                <w:rFonts w:ascii="JetBrains Mono NL" w:hAnsi="JetBrains Mono NL" w:cs="JetBrains Mono NL"/>
+              </w:rPr>
+            </w:pPr>
+          </w:p>
+        </w:tc>
+        <w:tc>
+          <w:tcPr>
+            <w:tcW w:w="2430" w:type="dxa"/>
+            <w:vMerge w:val="restart"/>
+            <w:shd w:val="clear" w:color="auto" w:fill="auto"/>
+            <w:tcMar>
+              <w:top w:w="100" w:type="dxa"/>
+              <w:left w:w="100" w:type="dxa"/>
+              <w:bottom w:w="100" w:type="dxa"/>
+              <w:right w:w="100" w:type="dxa"/>
+            </w:tcMar>
+            <w:vAlign w:val="center"/>
+          </w:tcPr>
+          <w:p>
+            <w:pPr>
+              <w:rPr>
+                <w:rFonts w:ascii="JetBrains Mono NL" w:hAnsi="JetBrains Mono NL" w:cs="JetBrains Mono NL"/>
+              </w:rPr>
+            </w:pPr>
+            <w:r>
+              <w:rPr>
+                <w:rFonts w:ascii="JetBrains Mono NL" w:hAnsi="JetBrains Mono NL" w:cs="JetBrains Mono NL"/>
+              </w:rPr>
+              <w:t>Controller</w:t>
+            </w:r>
+          </w:p>
+        </w:tc>
+        <w:tc>
+          <w:tcPr>
+            <w:tcW w:w="8550" w:type="dxa"/>
+            <w:shd w:val="clear" w:color="auto" w:fill="auto"/>
+            <w:tcMar>
+              <w:top w:w="100" w:type="dxa"/>
+              <w:left w:w="100" w:type="dxa"/>
+              <w:bottom w:w="100" w:type="dxa"/>
+              <w:right w:w="100" w:type="dxa"/>
+            </w:tcMar>
+            <w:vAlign w:val="center"/>
+          </w:tcPr>
+          <w:p>
+            <w:pPr>
+              <w:rPr>
+                <w:rFonts w:ascii="JetBrains Mono NL" w:hAnsi="JetBrains Mono NL" w:cs="JetBrains Mono NL"/>
+              </w:rPr>
+            </w:pPr>
+            <w:proofErr w:type="spellStart"/>
+            <w:proofErr w:type="gramStart"/>
+            <w:r>
+              <w:rPr>
+                <w:rFonts w:ascii="JetBrains Mono NL" w:hAnsi="JetBrains Mono NL" w:cs="JetBrains Mono NL"/>
+              </w:rPr>
+              <w:t>showCatalogue</w:t>
+            </w:r>
+            <w:proofErr w:type="spellEnd"/>
+            <w:r>
+              <w:rPr>
+                <w:rFonts w:ascii="JetBrains Mono NL" w:hAnsi="JetBrains Mono NL" w:cs="JetBrains Mono NL"/>
+              </w:rPr>
+              <w:t>(</w:t>
+            </w:r>
+            <w:proofErr w:type="gramEnd"/>
+            <w:r>
+              <w:rPr>
+                <w:rFonts w:ascii="JetBrains Mono NL" w:hAnsi="JetBrains Mono NL" w:cs="JetBrains Mono NL"/>
+              </w:rPr>
+              <w:t>type: int): String</w:t>
+            </w:r>
+          </w:p>
+        </w:tc>
+      </w:tr>
+      <w:tr>
+        <w:tc>
+          <w:tcPr>
+            <w:tcW w:w="3590" w:type="dxa"/>
+            <w:vMerge/>
+            <w:shd w:val="clear" w:color="auto" w:fill="auto"/>
+            <w:tcMar>
+              <w:top w:w="100" w:type="dxa"/>
+              <w:left w:w="100" w:type="dxa"/>
+              <w:bottom w:w="100" w:type="dxa"/>
+              <w:right w:w="100" w:type="dxa"/>
+            </w:tcMar>
+            <w:vAlign w:val="center"/>
+          </w:tcPr>
+          <w:p>
+            <w:pPr>
+              <w:rPr>
+                <w:rFonts w:ascii="JetBrains Mono NL" w:hAnsi="JetBrains Mono NL" w:cs="JetBrains Mono NL"/>
+              </w:rPr>
+            </w:pPr>
+          </w:p>
+        </w:tc>
+        <w:tc>
+          <w:tcPr>
+            <w:tcW w:w="2430" w:type="dxa"/>
+            <w:vMerge/>
+            <w:shd w:val="clear" w:color="auto" w:fill="auto"/>
+            <w:tcMar>
+              <w:top w:w="100" w:type="dxa"/>
+              <w:left w:w="100" w:type="dxa"/>
+              <w:bottom w:w="100" w:type="dxa"/>
+              <w:right w:w="100" w:type="dxa"/>
+            </w:tcMar>
+            <w:vAlign w:val="center"/>
+          </w:tcPr>
+          <w:p>
+            <w:pPr>
+              <w:rPr>
+                <w:rFonts w:ascii="JetBrains Mono NL" w:hAnsi="JetBrains Mono NL" w:cs="JetBrains Mono NL"/>
+              </w:rPr>
+            </w:pPr>
+          </w:p>
+        </w:tc>
+        <w:tc>
+          <w:tcPr>
+            <w:tcW w:w="8550" w:type="dxa"/>
+            <w:shd w:val="clear" w:color="auto" w:fill="auto"/>
+            <w:tcMar>
+              <w:top w:w="100" w:type="dxa"/>
+              <w:left w:w="100" w:type="dxa"/>
+              <w:bottom w:w="100" w:type="dxa"/>
+              <w:right w:w="100" w:type="dxa"/>
+            </w:tcMar>
+            <w:vAlign w:val="center"/>
+          </w:tcPr>
+          <w:p>
+            <w:pPr>
+              <w:rPr>
+                <w:rFonts w:ascii="JetBrains Mono NL" w:hAnsi="JetBrains Mono NL" w:cs="JetBrains Mono NL"/>
+              </w:rPr>
+            </w:pPr>
+            <w:proofErr w:type="spellStart"/>
+            <w:proofErr w:type="gramStart"/>
+            <w:r>
+              <w:rPr>
+                <w:rFonts w:ascii="JetBrains Mono NL" w:hAnsi="JetBrains Mono NL" w:cs="JetBrains Mono NL"/>
+              </w:rPr>
+              <w:t>showUsers</w:t>
+            </w:r>
+            <w:proofErr w:type="spellEnd"/>
+            <w:r>
+              <w:rPr>
+                <w:rFonts w:ascii="JetBrains Mono NL" w:hAnsi="JetBrains Mono NL" w:cs="JetBrains Mono NL"/>
+              </w:rPr>
+              <w:t>(</w:t>
+            </w:r>
+            <w:proofErr w:type="gramEnd"/>
+            <w:r>
+              <w:rPr>
+                <w:rFonts w:ascii="JetBrains Mono NL" w:hAnsi="JetBrains Mono NL" w:cs="JetBrains Mono NL"/>
+              </w:rPr>
+              <w:t>type: int): String</w:t>
+            </w:r>
+          </w:p>
+        </w:tc>
+      </w:tr>
+      <w:tr>
+        <w:tc>
+          <w:tcPr>
+            <w:tcW w:w="3590" w:type="dxa"/>
+            <w:vMerge/>
+            <w:shd w:val="clear" w:color="auto" w:fill="auto"/>
+            <w:tcMar>
+              <w:top w:w="100" w:type="dxa"/>
+              <w:left w:w="100" w:type="dxa"/>
+              <w:bottom w:w="100" w:type="dxa"/>
+              <w:right w:w="100" w:type="dxa"/>
+            </w:tcMar>
+            <w:vAlign w:val="center"/>
+          </w:tcPr>
+          <w:p>
+            <w:pPr>
+              <w:rPr>
+                <w:rFonts w:ascii="JetBrains Mono NL" w:hAnsi="JetBrains Mono NL" w:cs="JetBrains Mono NL"/>
+              </w:rPr>
+            </w:pPr>
+          </w:p>
+        </w:tc>
+        <w:tc>
+          <w:tcPr>
+            <w:tcW w:w="2430" w:type="dxa"/>
+            <w:vMerge/>
+            <w:shd w:val="clear" w:color="auto" w:fill="auto"/>
+            <w:tcMar>
+              <w:top w:w="100" w:type="dxa"/>
+              <w:left w:w="100" w:type="dxa"/>
+              <w:bottom w:w="100" w:type="dxa"/>
+              <w:right w:w="100" w:type="dxa"/>
+            </w:tcMar>
+            <w:vAlign w:val="center"/>
+          </w:tcPr>
+          <w:p>
+            <w:pPr>
+              <w:rPr>
+                <w:rFonts w:ascii="JetBrains Mono NL" w:hAnsi="JetBrains Mono NL" w:cs="JetBrains Mono NL"/>
+              </w:rPr>
+            </w:pPr>
+          </w:p>
+        </w:tc>
+        <w:tc>
+          <w:tcPr>
+            <w:tcW w:w="8550" w:type="dxa"/>
+            <w:shd w:val="clear" w:color="auto" w:fill="auto"/>
+            <w:tcMar>
+              <w:top w:w="100" w:type="dxa"/>
+              <w:left w:w="100" w:type="dxa"/>
+              <w:bottom w:w="100" w:type="dxa"/>
+              <w:right w:w="100" w:type="dxa"/>
+            </w:tcMar>
+            <w:vAlign w:val="center"/>
+          </w:tcPr>
+          <w:p>
+            <w:pPr>
+              <w:rPr>
+                <w:rFonts w:ascii="JetBrains Mono NL" w:hAnsi="JetBrains Mono NL" w:cs="JetBrains Mono NL"/>
+              </w:rPr>
+            </w:pPr>
+            <w:proofErr w:type="spellStart"/>
+            <w:proofErr w:type="gramStart"/>
+            <w:r>
+              <w:rPr>
+                <w:rFonts w:ascii="JetBrains Mono NL" w:hAnsi="JetBrains Mono NL" w:cs="JetBrains Mono NL"/>
+              </w:rPr>
+              <w:t>playAudio</w:t>
+            </w:r>
+            <w:proofErr w:type="spellEnd"/>
+            <w:r>
+              <w:rPr>
+                <w:rFonts w:ascii="JetBrains Mono NL" w:hAnsi="JetBrains Mono NL" w:cs="JetBrains Mono NL"/>
+              </w:rPr>
+              <w:t>(</w:t>
+            </w:r>
+            <w:proofErr w:type="spellStart"/>
+            <w:proofErr w:type="gramEnd"/>
+            <w:r>
+              <w:rPr>
+                <w:rFonts w:ascii="JetBrains Mono NL" w:hAnsi="JetBrains Mono NL" w:cs="JetBrains Mono NL"/>
+              </w:rPr>
+              <w:t>consumerName</w:t>
+            </w:r>
+            <w:proofErr w:type="spellEnd"/>
+            <w:r>
+              <w:rPr>
+                <w:rFonts w:ascii="JetBrains Mono NL" w:hAnsi="JetBrains Mono NL" w:cs="JetBrains Mono NL"/>
+              </w:rPr>
+              <w:t xml:space="preserve">: String, </w:t>
+            </w:r>
+            <w:proofErr w:type="spellStart"/>
+            <w:r>
+              <w:rPr>
+                <w:rFonts w:ascii="JetBrains Mono NL" w:hAnsi="JetBrains Mono NL" w:cs="JetBrains Mono NL"/>
+              </w:rPr>
+              <w:t>audioName</w:t>
+            </w:r>
+            <w:proofErr w:type="spellEnd"/>
+            <w:r>
+              <w:rPr>
+                <w:rFonts w:ascii="JetBrains Mono NL" w:hAnsi="JetBrains Mono NL" w:cs="JetBrains Mono NL"/>
+              </w:rPr>
+              <w:t>: String): String[]</w:t>
+            </w:r>
+          </w:p>
+        </w:tc>
+      </w:tr>
+      <w:tr>
+        <w:tc>
+          <w:tcPr>
+            <w:tcW w:w="3590" w:type="dxa"/>
+            <w:vMerge/>
+            <w:shd w:val="clear" w:color="auto" w:fill="auto"/>
+            <w:tcMar>
+              <w:top w:w="100" w:type="dxa"/>
+              <w:left w:w="100" w:type="dxa"/>
+              <w:bottom w:w="100" w:type="dxa"/>
+              <w:right w:w="100" w:type="dxa"/>
+            </w:tcMar>
+            <w:vAlign w:val="center"/>
+          </w:tcPr>
+          <w:p>
+            <w:pPr>
+              <w:rPr>
+                <w:rFonts w:ascii="JetBrains Mono NL" w:hAnsi="JetBrains Mono NL" w:cs="JetBrains Mono NL"/>
+              </w:rPr>
+            </w:pPr>
+          </w:p>
+        </w:tc>
+        <w:tc>
+          <w:tcPr>
+            <w:tcW w:w="2430" w:type="dxa"/>
+            <w:vMerge/>
+            <w:shd w:val="clear" w:color="auto" w:fill="auto"/>
+            <w:tcMar>
+              <w:top w:w="100" w:type="dxa"/>
+              <w:left w:w="100" w:type="dxa"/>
+              <w:bottom w:w="100" w:type="dxa"/>
+              <w:right w:w="100" w:type="dxa"/>
+            </w:tcMar>
+            <w:vAlign w:val="center"/>
+          </w:tcPr>
+          <w:p>
+            <w:pPr>
+              <w:rPr>
+                <w:rFonts w:ascii="JetBrains Mono NL" w:hAnsi="JetBrains Mono NL" w:cs="JetBrains Mono NL"/>
+              </w:rPr>
+            </w:pPr>
+          </w:p>
+        </w:tc>
+        <w:tc>
+          <w:tcPr>
+            <w:tcW w:w="8550" w:type="dxa"/>
+            <w:shd w:val="clear" w:color="auto" w:fill="auto"/>
+            <w:tcMar>
+              <w:top w:w="100" w:type="dxa"/>
+              <w:left w:w="100" w:type="dxa"/>
+              <w:bottom w:w="100" w:type="dxa"/>
+              <w:right w:w="100" w:type="dxa"/>
+            </w:tcMar>
+            <w:vAlign w:val="center"/>
+          </w:tcPr>
+          <w:p>
+            <w:pPr>
+              <w:rPr>
+                <w:rFonts w:ascii="JetBrains Mono NL" w:hAnsi="JetBrains Mono NL" w:cs="JetBrains Mono NL"/>
+              </w:rPr>
+            </w:pPr>
+            <w:proofErr w:type="spellStart"/>
+            <w:proofErr w:type="gramStart"/>
+            <w:r>
+              <w:rPr>
+                <w:rFonts w:ascii="JetBrains Mono NL" w:hAnsi="JetBrains Mono NL" w:cs="JetBrains Mono NL"/>
+              </w:rPr>
+              <w:t>searchUser</w:t>
+            </w:r>
+            <w:proofErr w:type="spellEnd"/>
+            <w:r>
+              <w:rPr>
+                <w:rFonts w:ascii="JetBrains Mono NL" w:hAnsi="JetBrains Mono NL" w:cs="JetBrains Mono NL"/>
+              </w:rPr>
+              <w:t>(</w:t>
+            </w:r>
+            <w:proofErr w:type="spellStart"/>
+            <w:proofErr w:type="gramEnd"/>
+            <w:r>
+              <w:rPr>
+                <w:rFonts w:ascii="JetBrains Mono NL" w:hAnsi="JetBrains Mono NL" w:cs="JetBrains Mono NL"/>
+              </w:rPr>
+              <w:t>consumerName</w:t>
+            </w:r>
+            <w:proofErr w:type="spellEnd"/>
+            <w:r>
+              <w:rPr>
+                <w:rFonts w:ascii="JetBrains Mono NL" w:hAnsi="JetBrains Mono NL" w:cs="JetBrains Mono NL"/>
+              </w:rPr>
+              <w:t>: String): User</w:t>
+            </w:r>
+          </w:p>
+        </w:tc>
+      </w:tr>
+      <w:tr>
+        <w:tc>
+          <w:tcPr>
+            <w:tcW w:w="3590" w:type="dxa"/>
+            <w:vMerge/>
+            <w:shd w:val="clear" w:color="auto" w:fill="auto"/>
+            <w:tcMar>
+              <w:top w:w="100" w:type="dxa"/>
+              <w:left w:w="100" w:type="dxa"/>
+              <w:bottom w:w="100" w:type="dxa"/>
+              <w:right w:w="100" w:type="dxa"/>
+            </w:tcMar>
+            <w:vAlign w:val="center"/>
+          </w:tcPr>
+          <w:p>
+            <w:pPr>
+              <w:rPr>
+                <w:rFonts w:ascii="JetBrains Mono NL" w:hAnsi="JetBrains Mono NL" w:cs="JetBrains Mono NL"/>
+              </w:rPr>
+            </w:pPr>
+          </w:p>
+        </w:tc>
+        <w:tc>
+          <w:tcPr>
+            <w:tcW w:w="2430" w:type="dxa"/>
+            <w:vMerge/>
+            <w:shd w:val="clear" w:color="auto" w:fill="auto"/>
+            <w:tcMar>
+              <w:top w:w="100" w:type="dxa"/>
+              <w:left w:w="100" w:type="dxa"/>
+              <w:bottom w:w="100" w:type="dxa"/>
+              <w:right w:w="100" w:type="dxa"/>
+            </w:tcMar>
+            <w:vAlign w:val="center"/>
+          </w:tcPr>
+          <w:p>
+            <w:pPr>
+              <w:rPr>
+                <w:rFonts w:ascii="JetBrains Mono NL" w:hAnsi="JetBrains Mono NL" w:cs="JetBrains Mono NL"/>
+              </w:rPr>
+            </w:pPr>
+          </w:p>
+        </w:tc>
+        <w:tc>
+          <w:tcPr>
+            <w:tcW w:w="8550" w:type="dxa"/>
+            <w:shd w:val="clear" w:color="auto" w:fill="auto"/>
+            <w:tcMar>
+              <w:top w:w="100" w:type="dxa"/>
+              <w:left w:w="100" w:type="dxa"/>
+              <w:bottom w:w="100" w:type="dxa"/>
+              <w:right w:w="100" w:type="dxa"/>
+            </w:tcMar>
+            <w:vAlign w:val="center"/>
+          </w:tcPr>
+          <w:p>
+            <w:pPr>
+              <w:rPr>
+                <w:rFonts w:ascii="JetBrains Mono NL" w:hAnsi="JetBrains Mono NL" w:cs="JetBrains Mono NL"/>
+              </w:rPr>
+            </w:pPr>
+            <w:proofErr w:type="spellStart"/>
+            <w:proofErr w:type="gramStart"/>
+            <w:r>
+              <w:rPr>
+                <w:rFonts w:ascii="JetBrains Mono NL" w:hAnsi="JetBrains Mono NL" w:cs="JetBrains Mono NL"/>
+              </w:rPr>
+              <w:t>searchAudio</w:t>
+            </w:r>
+            <w:proofErr w:type="spellEnd"/>
+            <w:r>
+              <w:rPr>
+                <w:rFonts w:ascii="JetBrains Mono NL" w:hAnsi="JetBrains Mono NL" w:cs="JetBrains Mono NL"/>
+              </w:rPr>
+              <w:t>(</w:t>
+            </w:r>
+            <w:proofErr w:type="spellStart"/>
+            <w:proofErr w:type="gramEnd"/>
+            <w:r>
+              <w:rPr>
+                <w:rFonts w:ascii="JetBrains Mono NL" w:hAnsi="JetBrains Mono NL" w:cs="JetBrains Mono NL"/>
+              </w:rPr>
+              <w:t>audioName</w:t>
+            </w:r>
+            <w:proofErr w:type="spellEnd"/>
+            <w:r>
+              <w:rPr>
+                <w:rFonts w:ascii="JetBrains Mono NL" w:hAnsi="JetBrains Mono NL" w:cs="JetBrains Mono NL"/>
+              </w:rPr>
+              <w:t>: String): Audio</w:t>
+            </w:r>
+          </w:p>
+        </w:tc>
+      </w:tr>
+      <w:tr>
+        <w:tc>
+          <w:tcPr>
+            <w:tcW w:w="3590" w:type="dxa"/>
+            <w:vMerge/>
+            <w:shd w:val="clear" w:color="auto" w:fill="auto"/>
+            <w:tcMar>
+              <w:top w:w="100" w:type="dxa"/>
+              <w:left w:w="100" w:type="dxa"/>
+              <w:bottom w:w="100" w:type="dxa"/>
+              <w:right w:w="100" w:type="dxa"/>
+            </w:tcMar>
+            <w:vAlign w:val="center"/>
+          </w:tcPr>
+          <w:p>
+            <w:pPr>
+              <w:rPr>
+                <w:rFonts w:ascii="JetBrains Mono NL" w:hAnsi="JetBrains Mono NL" w:cs="JetBrains Mono NL"/>
+              </w:rPr>
+            </w:pPr>
+          </w:p>
+        </w:tc>
+        <w:tc>
+          <w:tcPr>
+            <w:tcW w:w="2430" w:type="dxa"/>
+            <w:vMerge w:val="restart"/>
+            <w:shd w:val="clear" w:color="auto" w:fill="auto"/>
+            <w:tcMar>
+              <w:top w:w="100" w:type="dxa"/>
+              <w:left w:w="100" w:type="dxa"/>
+              <w:bottom w:w="100" w:type="dxa"/>
+              <w:right w:w="100" w:type="dxa"/>
+            </w:tcMar>
+            <w:vAlign w:val="center"/>
+          </w:tcPr>
+          <w:p>
+            <w:pPr>
+              <w:rPr>
+                <w:rFonts w:ascii="JetBrains Mono NL" w:hAnsi="JetBrains Mono NL" w:cs="JetBrains Mono NL"/>
+              </w:rPr>
+            </w:pPr>
+            <w:r>
+              <w:rPr>
+                <w:rFonts w:ascii="JetBrains Mono NL" w:hAnsi="JetBrains Mono NL" w:cs="JetBrains Mono NL"/>
+              </w:rPr>
+              <w:t>Consumer</w:t>
+            </w:r>
+          </w:p>
+        </w:tc>
+        <w:tc>
+          <w:tcPr>
+            <w:tcW w:w="8550" w:type="dxa"/>
+            <w:shd w:val="clear" w:color="auto" w:fill="auto"/>
+            <w:tcMar>
+              <w:top w:w="100" w:type="dxa"/>
+              <w:left w:w="100" w:type="dxa"/>
+              <w:bottom w:w="100" w:type="dxa"/>
+              <w:right w:w="100" w:type="dxa"/>
+            </w:tcMar>
+            <w:vAlign w:val="center"/>
+          </w:tcPr>
+          <w:p>
+            <w:pPr>
+              <w:rPr>
+                <w:rFonts w:ascii="JetBrains Mono NL" w:hAnsi="JetBrains Mono NL" w:cs="JetBrains Mono NL"/>
+              </w:rPr>
+            </w:pPr>
+            <w:proofErr w:type="spellStart"/>
+            <w:proofErr w:type="gramStart"/>
+            <w:r>
+              <w:rPr>
+                <w:rFonts w:ascii="JetBrains Mono NL" w:hAnsi="JetBrains Mono NL" w:cs="JetBrains Mono NL"/>
+              </w:rPr>
+              <w:t>playAudio</w:t>
+            </w:r>
+            <w:proofErr w:type="spellEnd"/>
+            <w:r>
+              <w:rPr>
+                <w:rFonts w:ascii="JetBrains Mono NL" w:hAnsi="JetBrains Mono NL" w:cs="JetBrains Mono NL"/>
+              </w:rPr>
+              <w:t>(</w:t>
+            </w:r>
+            <w:proofErr w:type="gramEnd"/>
+            <w:r>
+              <w:rPr>
+                <w:rFonts w:ascii="JetBrains Mono NL" w:hAnsi="JetBrains Mono NL" w:cs="JetBrains Mono NL"/>
+              </w:rPr>
+              <w:t>audio: Audio): void</w:t>
+            </w:r>
+          </w:p>
+        </w:tc>
+      </w:tr>
+      <w:tr>
+        <w:tc>
+          <w:tcPr>
+            <w:tcW w:w="3590" w:type="dxa"/>
+            <w:vMerge/>
+            <w:shd w:val="clear" w:color="auto" w:fill="auto"/>
+            <w:tcMar>
+              <w:top w:w="100" w:type="dxa"/>
+              <w:left w:w="100" w:type="dxa"/>
+              <w:bottom w:w="100" w:type="dxa"/>
+              <w:right w:w="100" w:type="dxa"/>
+            </w:tcMar>
+            <w:vAlign w:val="center"/>
+          </w:tcPr>
+          <w:p>
+            <w:pPr>
+              <w:rPr>
+                <w:rFonts w:ascii="JetBrains Mono NL" w:hAnsi="JetBrains Mono NL" w:cs="JetBrains Mono NL"/>
+              </w:rPr>
+            </w:pPr>
+          </w:p>
+        </w:tc>
+        <w:tc>
+          <w:tcPr>
+            <w:tcW w:w="2430" w:type="dxa"/>
+            <w:vMerge/>
+            <w:shd w:val="clear" w:color="auto" w:fill="auto"/>
+            <w:tcMar>
+              <w:top w:w="100" w:type="dxa"/>
+              <w:left w:w="100" w:type="dxa"/>
+              <w:bottom w:w="100" w:type="dxa"/>
+              <w:right w:w="100" w:type="dxa"/>
+            </w:tcMar>
+            <w:vAlign w:val="center"/>
+          </w:tcPr>
+          <w:p>
+            <w:pPr>
+              <w:rPr>
+                <w:rFonts w:ascii="JetBrains Mono NL" w:hAnsi="JetBrains Mono NL" w:cs="JetBrains Mono NL"/>
+              </w:rPr>
+            </w:pPr>
+          </w:p>
+        </w:tc>
+        <w:tc>
+          <w:tcPr>
+            <w:tcW w:w="8550" w:type="dxa"/>
+            <w:shd w:val="clear" w:color="auto" w:fill="auto"/>
+            <w:tcMar>
+              <w:top w:w="100" w:type="dxa"/>
+              <w:left w:w="100" w:type="dxa"/>
+              <w:bottom w:w="100" w:type="dxa"/>
+              <w:right w:w="100" w:type="dxa"/>
+            </w:tcMar>
+            <w:vAlign w:val="center"/>
+          </w:tcPr>
+          <w:p>
+            <w:pPr>
+              <w:rPr>
+                <w:rFonts w:ascii="JetBrains Mono NL" w:hAnsi="JetBrains Mono NL" w:cs="JetBrains Mono NL"/>
+              </w:rPr>
+            </w:pPr>
+            <w:proofErr w:type="spellStart"/>
+            <w:proofErr w:type="gramStart"/>
+            <w:r>
+              <w:rPr>
+                <w:rFonts w:ascii="JetBrains Mono NL" w:hAnsi="JetBrains Mono NL" w:cs="JetBrains Mono NL"/>
+              </w:rPr>
+              <w:t>showAdvertise</w:t>
+            </w:r>
+            <w:proofErr w:type="spellEnd"/>
+            <w:r>
+              <w:rPr>
+                <w:rFonts w:ascii="JetBrains Mono NL" w:hAnsi="JetBrains Mono NL" w:cs="JetBrains Mono NL"/>
+              </w:rPr>
+              <w:t>(</w:t>
+            </w:r>
+            <w:proofErr w:type="gramEnd"/>
+            <w:r>
+              <w:rPr>
+                <w:rFonts w:ascii="JetBrains Mono NL" w:hAnsi="JetBrains Mono NL" w:cs="JetBrains Mono NL"/>
+              </w:rPr>
+              <w:t xml:space="preserve">): </w:t>
+            </w:r>
+            <w:proofErr w:type="spellStart"/>
+            <w:r>
+              <w:rPr>
+                <w:rFonts w:ascii="JetBrains Mono NL" w:hAnsi="JetBrains Mono NL" w:cs="JetBrains Mono NL"/>
+              </w:rPr>
+              <w:t>boolean</w:t>
+            </w:r>
+            <w:proofErr w:type="spellEnd"/>
+          </w:p>
+        </w:tc>
+      </w:tr>
+      <w:tr>
+        <w:tc>
+          <w:tcPr>
+            <w:tcW w:w="3590" w:type="dxa"/>
+            <w:vMerge/>
+            <w:shd w:val="clear" w:color="auto" w:fill="auto"/>
+            <w:tcMar>
+              <w:top w:w="100" w:type="dxa"/>
+              <w:left w:w="100" w:type="dxa"/>
+              <w:bottom w:w="100" w:type="dxa"/>
+              <w:right w:w="100" w:type="dxa"/>
+            </w:tcMar>
+            <w:vAlign w:val="center"/>
+          </w:tcPr>
+          <w:p>
+            <w:pPr>
+              <w:rPr>
+                <w:rFonts w:ascii="JetBrains Mono NL" w:hAnsi="JetBrains Mono NL" w:cs="JetBrains Mono NL"/>
+              </w:rPr>
+            </w:pPr>
+          </w:p>
+        </w:tc>
+        <w:tc>
+          <w:tcPr>
+            <w:tcW w:w="2430" w:type="dxa"/>
+            <w:shd w:val="clear" w:color="auto" w:fill="auto"/>
+            <w:tcMar>
+              <w:top w:w="100" w:type="dxa"/>
+              <w:left w:w="100" w:type="dxa"/>
+              <w:bottom w:w="100" w:type="dxa"/>
+              <w:right w:w="100" w:type="dxa"/>
+            </w:tcMar>
+            <w:vAlign w:val="center"/>
+          </w:tcPr>
+          <w:p>
+            <w:pPr>
+              <w:rPr>
+                <w:rFonts w:ascii="JetBrains Mono NL" w:hAnsi="JetBrains Mono NL" w:cs="JetBrains Mono NL"/>
+              </w:rPr>
+            </w:pPr>
+            <w:r>
+              <w:rPr>
+                <w:rFonts w:ascii="JetBrains Mono NL" w:hAnsi="JetBrains Mono NL" w:cs="JetBrains Mono NL"/>
+              </w:rPr>
+              <w:t>Record</w:t>
+            </w:r>
+          </w:p>
+        </w:tc>
+        <w:tc>
+          <w:tcPr>
+            <w:tcW w:w="8550" w:type="dxa"/>
+            <w:shd w:val="clear" w:color="auto" w:fill="auto"/>
+            <w:tcMar>
+              <w:top w:w="100" w:type="dxa"/>
+              <w:left w:w="100" w:type="dxa"/>
+              <w:bottom w:w="100" w:type="dxa"/>
+              <w:right w:w="100" w:type="dxa"/>
+            </w:tcMar>
+            <w:vAlign w:val="center"/>
+          </w:tcPr>
+          <w:p>
+            <w:pPr>
+              <w:rPr>
+                <w:rFonts w:ascii="JetBrains Mono NL" w:hAnsi="JetBrains Mono NL" w:cs="JetBrains Mono NL"/>
+              </w:rPr>
+            </w:pPr>
+            <w:proofErr w:type="gramStart"/>
+            <w:r>
+              <w:rPr>
+                <w:rFonts w:ascii="JetBrains Mono NL" w:hAnsi="JetBrains Mono NL" w:cs="JetBrains Mono NL"/>
+              </w:rPr>
+              <w:t>Record(</w:t>
+            </w:r>
+            <w:proofErr w:type="spellStart"/>
+            <w:proofErr w:type="gramEnd"/>
+            <w:r>
+              <w:rPr>
+                <w:rFonts w:ascii="JetBrains Mono NL" w:hAnsi="JetBrains Mono NL" w:cs="JetBrains Mono NL"/>
+              </w:rPr>
+              <w:t>consumerName</w:t>
+            </w:r>
+            <w:proofErr w:type="spellEnd"/>
+            <w:r>
+              <w:rPr>
+                <w:rFonts w:ascii="JetBrains Mono NL" w:hAnsi="JetBrains Mono NL" w:cs="JetBrains Mono NL"/>
+              </w:rPr>
+              <w:t xml:space="preserve">: String, audio: Audio) </w:t>
+            </w:r>
+          </w:p>
+        </w:tc>
+      </w:tr>
+      <w:tr>
+        <w:tc>
+          <w:tcPr>
+            <w:tcW w:w="3590" w:type="dxa"/>
+            <w:vMerge/>
+            <w:shd w:val="clear" w:color="auto" w:fill="auto"/>
+            <w:tcMar>
+              <w:top w:w="100" w:type="dxa"/>
+              <w:left w:w="100" w:type="dxa"/>
+              <w:bottom w:w="100" w:type="dxa"/>
+              <w:right w:w="100" w:type="dxa"/>
+            </w:tcMar>
+            <w:vAlign w:val="center"/>
+          </w:tcPr>
+          <w:p>
+            <w:pPr>
+              <w:rPr>
+                <w:rFonts w:ascii="JetBrains Mono NL" w:hAnsi="JetBrains Mono NL" w:cs="JetBrains Mono NL"/>
+              </w:rPr>
+            </w:pPr>
+          </w:p>
+        </w:tc>
+        <w:tc>
+          <w:tcPr>
+            <w:tcW w:w="2430" w:type="dxa"/>
+            <w:shd w:val="clear" w:color="auto" w:fill="auto"/>
+            <w:tcMar>
+              <w:top w:w="100" w:type="dxa"/>
+              <w:left w:w="100" w:type="dxa"/>
+              <w:bottom w:w="100" w:type="dxa"/>
+              <w:right w:w="100" w:type="dxa"/>
+            </w:tcMar>
+            <w:vAlign w:val="center"/>
+          </w:tcPr>
+          <w:p>
+            <w:pPr>
+              <w:rPr>
+                <w:rFonts w:ascii="JetBrains Mono NL" w:hAnsi="JetBrains Mono NL" w:cs="JetBrains Mono NL"/>
+              </w:rPr>
+            </w:pPr>
+            <w:r>
+              <w:rPr>
+                <w:rFonts w:ascii="JetBrains Mono NL" w:hAnsi="JetBrains Mono NL" w:cs="JetBrains Mono NL"/>
+              </w:rPr>
+              <w:t>Audio</w:t>
+            </w:r>
+          </w:p>
+        </w:tc>
+        <w:tc>
+          <w:tcPr>
+            <w:tcW w:w="8550" w:type="dxa"/>
+            <w:shd w:val="clear" w:color="auto" w:fill="auto"/>
+            <w:tcMar>
+              <w:top w:w="100" w:type="dxa"/>
+              <w:left w:w="100" w:type="dxa"/>
+              <w:bottom w:w="100" w:type="dxa"/>
+              <w:right w:w="100" w:type="dxa"/>
+            </w:tcMar>
+            <w:vAlign w:val="center"/>
+          </w:tcPr>
+          <w:p>
+            <w:pPr>
+              <w:rPr>
+                <w:rFonts w:ascii="JetBrains Mono NL" w:hAnsi="JetBrains Mono NL" w:cs="JetBrains Mono NL"/>
+              </w:rPr>
+            </w:pPr>
+            <w:proofErr w:type="gramStart"/>
+            <w:r>
+              <w:rPr>
+                <w:rFonts w:ascii="JetBrains Mono NL" w:hAnsi="JetBrains Mono NL" w:cs="JetBrains Mono NL"/>
+              </w:rPr>
+              <w:t>play(</w:t>
+            </w:r>
+            <w:proofErr w:type="gramEnd"/>
+            <w:r>
+              <w:rPr>
+                <w:rFonts w:ascii="JetBrains Mono NL" w:hAnsi="JetBrains Mono NL" w:cs="JetBrains Mono NL"/>
+              </w:rPr>
+              <w:t>): String</w:t>
+            </w:r>
+          </w:p>
+        </w:tc>
+      </w:tr>
+      <w:tr>
+        <w:tc>
+          <w:tcPr>
+            <w:tcW w:w="3590" w:type="dxa"/>
+            <w:vMerge w:val="restart"/>
+            <w:shd w:val="clear" w:color="auto" w:fill="auto"/>
+            <w:tcMar>
+              <w:top w:w="100" w:type="dxa"/>
+              <w:left w:w="100" w:type="dxa"/>
+              <w:bottom w:w="100" w:type="dxa"/>
+              <w:right w:w="100" w:type="dxa"/>
+            </w:tcMar>
+            <w:vAlign w:val="center"/>
+          </w:tcPr>
+          <w:p>
+            <w:pPr>
+              <w:rPr>
+                <w:rFonts w:ascii="JetBrains Mono NL" w:hAnsi="JetBrains Mono NL" w:cs="JetBrains Mono NL"/>
+              </w:rPr>
+            </w:pPr>
+            <w:r>
+              <w:rPr>
+                <w:rFonts w:ascii="JetBrains Mono NL" w:hAnsi="JetBrains Mono NL" w:cs="JetBrains Mono NL"/>
+              </w:rPr>
+              <w:t>RF008 – Buy Song</w:t>
+            </w:r>
+          </w:p>
+        </w:tc>
+        <w:tc>
+          <w:tcPr>
+            <w:tcW w:w="2430" w:type="dxa"/>
+            <w:shd w:val="clear" w:color="auto" w:fill="auto"/>
+            <w:tcMar>
+              <w:top w:w="100" w:type="dxa"/>
+              <w:left w:w="100" w:type="dxa"/>
+              <w:bottom w:w="100" w:type="dxa"/>
+              <w:right w:w="100" w:type="dxa"/>
+            </w:tcMar>
+            <w:vAlign w:val="center"/>
+          </w:tcPr>
+          <w:p>
+            <w:pPr>
+              <w:rPr>
+                <w:rFonts w:ascii="JetBrains Mono NL" w:hAnsi="JetBrains Mono NL" w:cs="JetBrains Mono NL"/>
+              </w:rPr>
+            </w:pPr>
+            <w:r>
+              <w:rPr>
+                <w:rFonts w:ascii="JetBrains Mono NL" w:hAnsi="JetBrains Mono NL" w:cs="JetBrains Mono NL"/>
+              </w:rPr>
+              <w:t>Manager</w:t>
+            </w:r>
+          </w:p>
+        </w:tc>
+        <w:tc>
+          <w:tcPr>
+            <w:tcW w:w="8550" w:type="dxa"/>
+            <w:shd w:val="clear" w:color="auto" w:fill="auto"/>
+            <w:tcMar>
+              <w:top w:w="100" w:type="dxa"/>
+              <w:left w:w="100" w:type="dxa"/>
+              <w:bottom w:w="100" w:type="dxa"/>
+              <w:right w:w="100" w:type="dxa"/>
+            </w:tcMar>
+            <w:vAlign w:val="center"/>
+          </w:tcPr>
+          <w:p>
+            <w:pPr>
+              <w:rPr>
+                <w:rFonts w:ascii="JetBrains Mono NL" w:hAnsi="JetBrains Mono NL" w:cs="JetBrains Mono NL"/>
+              </w:rPr>
+            </w:pPr>
+            <w:proofErr w:type="spellStart"/>
+            <w:proofErr w:type="gramStart"/>
+            <w:r>
+              <w:rPr>
+                <w:rFonts w:ascii="JetBrains Mono NL" w:hAnsi="JetBrains Mono NL" w:cs="JetBrains Mono NL"/>
+              </w:rPr>
+              <w:t>buySong</w:t>
+            </w:r>
+            <w:proofErr w:type="spellEnd"/>
+            <w:r>
+              <w:rPr>
+                <w:rFonts w:ascii="JetBrains Mono NL" w:hAnsi="JetBrains Mono NL" w:cs="JetBrains Mono NL"/>
+              </w:rPr>
+              <w:t>(</w:t>
+            </w:r>
+            <w:proofErr w:type="gramEnd"/>
+            <w:r>
+              <w:rPr>
+                <w:rFonts w:ascii="JetBrains Mono NL" w:hAnsi="JetBrains Mono NL" w:cs="JetBrains Mono NL"/>
+              </w:rPr>
+              <w:t>): void</w:t>
+            </w:r>
+          </w:p>
+        </w:tc>
+      </w:tr>
+      <w:tr>
+        <w:tc>
+          <w:tcPr>
+            <w:tcW w:w="3590" w:type="dxa"/>
+            <w:vMerge/>
+            <w:shd w:val="clear" w:color="auto" w:fill="auto"/>
+            <w:tcMar>
+              <w:top w:w="100" w:type="dxa"/>
+              <w:left w:w="100" w:type="dxa"/>
+              <w:bottom w:w="100" w:type="dxa"/>
+              <w:right w:w="100" w:type="dxa"/>
+            </w:tcMar>
+            <w:vAlign w:val="center"/>
+          </w:tcPr>
+          <w:p>
+            <w:pPr>
+              <w:rPr>
+                <w:rFonts w:ascii="JetBrains Mono NL" w:hAnsi="JetBrains Mono NL" w:cs="JetBrains Mono NL"/>
+              </w:rPr>
+            </w:pPr>
+          </w:p>
+        </w:tc>
+        <w:tc>
+          <w:tcPr>
+            <w:tcW w:w="2430" w:type="dxa"/>
+            <w:vMerge w:val="restart"/>
+            <w:shd w:val="clear" w:color="auto" w:fill="auto"/>
+            <w:tcMar>
+              <w:top w:w="100" w:type="dxa"/>
+              <w:left w:w="100" w:type="dxa"/>
+              <w:bottom w:w="100" w:type="dxa"/>
+              <w:right w:w="100" w:type="dxa"/>
+            </w:tcMar>
+            <w:vAlign w:val="center"/>
+          </w:tcPr>
+          <w:p>
+            <w:pPr>
+              <w:rPr>
+                <w:rFonts w:ascii="JetBrains Mono NL" w:hAnsi="JetBrains Mono NL" w:cs="JetBrains Mono NL"/>
+              </w:rPr>
+            </w:pPr>
+            <w:r>
+              <w:rPr>
+                <w:rFonts w:ascii="JetBrains Mono NL" w:hAnsi="JetBrains Mono NL" w:cs="JetBrains Mono NL"/>
+              </w:rPr>
+              <w:t>Controller</w:t>
+            </w:r>
+          </w:p>
+        </w:tc>
+        <w:tc>
+          <w:tcPr>
+            <w:tcW w:w="8550" w:type="dxa"/>
+            <w:shd w:val="clear" w:color="auto" w:fill="auto"/>
+            <w:tcMar>
+              <w:top w:w="100" w:type="dxa"/>
+              <w:left w:w="100" w:type="dxa"/>
+              <w:bottom w:w="100" w:type="dxa"/>
+              <w:right w:w="100" w:type="dxa"/>
+            </w:tcMar>
+            <w:vAlign w:val="center"/>
+          </w:tcPr>
+          <w:p>
+            <w:pPr>
+              <w:rPr>
+                <w:rFonts w:ascii="JetBrains Mono NL" w:hAnsi="JetBrains Mono NL" w:cs="JetBrains Mono NL"/>
+              </w:rPr>
+            </w:pPr>
+            <w:proofErr w:type="spellStart"/>
+            <w:proofErr w:type="gramStart"/>
+            <w:r>
+              <w:rPr>
+                <w:rFonts w:ascii="JetBrains Mono NL" w:hAnsi="JetBrains Mono NL" w:cs="JetBrains Mono NL"/>
+              </w:rPr>
+              <w:t>showCatalogue</w:t>
+            </w:r>
+            <w:proofErr w:type="spellEnd"/>
+            <w:r>
+              <w:rPr>
+                <w:rFonts w:ascii="JetBrains Mono NL" w:hAnsi="JetBrains Mono NL" w:cs="JetBrains Mono NL"/>
+              </w:rPr>
+              <w:t>(</w:t>
+            </w:r>
+            <w:proofErr w:type="gramEnd"/>
+            <w:r>
+              <w:rPr>
+                <w:rFonts w:ascii="JetBrains Mono NL" w:hAnsi="JetBrains Mono NL" w:cs="JetBrains Mono NL"/>
+              </w:rPr>
+              <w:t>type: int): String</w:t>
+            </w:r>
+          </w:p>
+        </w:tc>
+      </w:tr>
+      <w:tr>
+        <w:tc>
+          <w:tcPr>
+            <w:tcW w:w="3590" w:type="dxa"/>
+            <w:vMerge/>
+            <w:shd w:val="clear" w:color="auto" w:fill="auto"/>
+            <w:tcMar>
+              <w:top w:w="100" w:type="dxa"/>
+              <w:left w:w="100" w:type="dxa"/>
+              <w:bottom w:w="100" w:type="dxa"/>
+              <w:right w:w="100" w:type="dxa"/>
+            </w:tcMar>
+            <w:vAlign w:val="center"/>
+          </w:tcPr>
+          <w:p>
+            <w:pPr>
+              <w:rPr>
+                <w:rFonts w:ascii="JetBrains Mono NL" w:hAnsi="JetBrains Mono NL" w:cs="JetBrains Mono NL"/>
+              </w:rPr>
+            </w:pPr>
+          </w:p>
+        </w:tc>
+        <w:tc>
+          <w:tcPr>
+            <w:tcW w:w="2430" w:type="dxa"/>
+            <w:vMerge/>
+            <w:shd w:val="clear" w:color="auto" w:fill="auto"/>
+            <w:tcMar>
+              <w:top w:w="100" w:type="dxa"/>
+              <w:left w:w="100" w:type="dxa"/>
+              <w:bottom w:w="100" w:type="dxa"/>
+              <w:right w:w="100" w:type="dxa"/>
+            </w:tcMar>
+            <w:vAlign w:val="center"/>
+          </w:tcPr>
+          <w:p>
+            <w:pPr>
+              <w:rPr>
+                <w:rFonts w:ascii="JetBrains Mono NL" w:hAnsi="JetBrains Mono NL" w:cs="JetBrains Mono NL"/>
+              </w:rPr>
+            </w:pPr>
+          </w:p>
+        </w:tc>
+        <w:tc>
+          <w:tcPr>
+            <w:tcW w:w="8550" w:type="dxa"/>
+            <w:shd w:val="clear" w:color="auto" w:fill="auto"/>
+            <w:tcMar>
+              <w:top w:w="100" w:type="dxa"/>
+              <w:left w:w="100" w:type="dxa"/>
+              <w:bottom w:w="100" w:type="dxa"/>
+              <w:right w:w="100" w:type="dxa"/>
+            </w:tcMar>
+            <w:vAlign w:val="center"/>
+          </w:tcPr>
+          <w:p>
+            <w:pPr>
+              <w:rPr>
+                <w:rFonts w:ascii="JetBrains Mono NL" w:hAnsi="JetBrains Mono NL" w:cs="JetBrains Mono NL"/>
+              </w:rPr>
+            </w:pPr>
+            <w:proofErr w:type="spellStart"/>
+            <w:proofErr w:type="gramStart"/>
+            <w:r>
+              <w:rPr>
+                <w:rFonts w:ascii="JetBrains Mono NL" w:hAnsi="JetBrains Mono NL" w:cs="JetBrains Mono NL"/>
+              </w:rPr>
+              <w:t>showUsers</w:t>
+            </w:r>
+            <w:proofErr w:type="spellEnd"/>
+            <w:r>
+              <w:rPr>
+                <w:rFonts w:ascii="JetBrains Mono NL" w:hAnsi="JetBrains Mono NL" w:cs="JetBrains Mono NL"/>
+              </w:rPr>
+              <w:t>(</w:t>
+            </w:r>
+            <w:proofErr w:type="gramEnd"/>
+            <w:r>
+              <w:rPr>
+                <w:rFonts w:ascii="JetBrains Mono NL" w:hAnsi="JetBrains Mono NL" w:cs="JetBrains Mono NL"/>
+              </w:rPr>
+              <w:t>type: int): String</w:t>
+            </w:r>
+          </w:p>
+        </w:tc>
+      </w:tr>
+      <w:tr>
+        <w:tc>
+          <w:tcPr>
+            <w:tcW w:w="3590" w:type="dxa"/>
+            <w:vMerge/>
+            <w:shd w:val="clear" w:color="auto" w:fill="auto"/>
+            <w:tcMar>
+              <w:top w:w="100" w:type="dxa"/>
+              <w:left w:w="100" w:type="dxa"/>
+              <w:bottom w:w="100" w:type="dxa"/>
+              <w:right w:w="100" w:type="dxa"/>
+            </w:tcMar>
+            <w:vAlign w:val="center"/>
+          </w:tcPr>
+          <w:p>
+            <w:pPr>
+              <w:rPr>
+                <w:rFonts w:ascii="JetBrains Mono NL" w:hAnsi="JetBrains Mono NL" w:cs="JetBrains Mono NL"/>
+              </w:rPr>
+            </w:pPr>
+          </w:p>
+        </w:tc>
+        <w:tc>
+          <w:tcPr>
+            <w:tcW w:w="2430" w:type="dxa"/>
+            <w:vMerge/>
+            <w:shd w:val="clear" w:color="auto" w:fill="auto"/>
+            <w:tcMar>
+              <w:top w:w="100" w:type="dxa"/>
+              <w:left w:w="100" w:type="dxa"/>
+              <w:bottom w:w="100" w:type="dxa"/>
+              <w:right w:w="100" w:type="dxa"/>
+            </w:tcMar>
+            <w:vAlign w:val="center"/>
+          </w:tcPr>
+          <w:p>
+            <w:pPr>
+              <w:rPr>
+                <w:rFonts w:ascii="JetBrains Mono NL" w:hAnsi="JetBrains Mono NL" w:cs="JetBrains Mono NL"/>
+              </w:rPr>
+            </w:pPr>
+          </w:p>
+        </w:tc>
+        <w:tc>
+          <w:tcPr>
+            <w:tcW w:w="8550" w:type="dxa"/>
+            <w:shd w:val="clear" w:color="auto" w:fill="auto"/>
+            <w:tcMar>
+              <w:top w:w="100" w:type="dxa"/>
+              <w:left w:w="100" w:type="dxa"/>
+              <w:bottom w:w="100" w:type="dxa"/>
+              <w:right w:w="100" w:type="dxa"/>
+            </w:tcMar>
+            <w:vAlign w:val="center"/>
+          </w:tcPr>
+          <w:p>
+            <w:pPr>
+              <w:rPr>
+                <w:rFonts w:ascii="JetBrains Mono NL" w:hAnsi="JetBrains Mono NL" w:cs="JetBrains Mono NL"/>
+              </w:rPr>
+            </w:pPr>
+            <w:proofErr w:type="spellStart"/>
+            <w:proofErr w:type="gramStart"/>
+            <w:r>
+              <w:rPr>
+                <w:rFonts w:ascii="JetBrains Mono NL" w:hAnsi="JetBrains Mono NL" w:cs="JetBrains Mono NL"/>
+              </w:rPr>
+              <w:t>showPurchases</w:t>
+            </w:r>
+            <w:proofErr w:type="spellEnd"/>
+            <w:r>
+              <w:rPr>
+                <w:rFonts w:ascii="JetBrains Mono NL" w:hAnsi="JetBrains Mono NL" w:cs="JetBrains Mono NL"/>
+              </w:rPr>
+              <w:t>(</w:t>
+            </w:r>
+            <w:proofErr w:type="spellStart"/>
+            <w:proofErr w:type="gramEnd"/>
+            <w:r>
+              <w:rPr>
+                <w:rFonts w:ascii="JetBrains Mono NL" w:hAnsi="JetBrains Mono NL" w:cs="JetBrains Mono NL"/>
+              </w:rPr>
+              <w:t>consumerName</w:t>
+            </w:r>
+            <w:proofErr w:type="spellEnd"/>
+            <w:r>
+              <w:rPr>
+                <w:rFonts w:ascii="JetBrains Mono NL" w:hAnsi="JetBrains Mono NL" w:cs="JetBrains Mono NL"/>
+              </w:rPr>
+              <w:t>: String): String</w:t>
+            </w:r>
+          </w:p>
+        </w:tc>
+      </w:tr>
+      <w:tr>
+        <w:tc>
+          <w:tcPr>
+            <w:tcW w:w="3590" w:type="dxa"/>
+            <w:vMerge/>
+            <w:shd w:val="clear" w:color="auto" w:fill="auto"/>
+            <w:tcMar>
+              <w:top w:w="100" w:type="dxa"/>
+              <w:left w:w="100" w:type="dxa"/>
+              <w:bottom w:w="100" w:type="dxa"/>
+              <w:right w:w="100" w:type="dxa"/>
+            </w:tcMar>
+            <w:vAlign w:val="center"/>
+          </w:tcPr>
+          <w:p>
+            <w:pPr>
+              <w:rPr>
+                <w:rFonts w:ascii="JetBrains Mono NL" w:hAnsi="JetBrains Mono NL" w:cs="JetBrains Mono NL"/>
+              </w:rPr>
+            </w:pPr>
+          </w:p>
+        </w:tc>
+        <w:tc>
+          <w:tcPr>
+            <w:tcW w:w="2430" w:type="dxa"/>
+            <w:vMerge/>
+            <w:shd w:val="clear" w:color="auto" w:fill="auto"/>
+            <w:tcMar>
+              <w:top w:w="100" w:type="dxa"/>
+              <w:left w:w="100" w:type="dxa"/>
+              <w:bottom w:w="100" w:type="dxa"/>
+              <w:right w:w="100" w:type="dxa"/>
+            </w:tcMar>
+            <w:vAlign w:val="center"/>
+          </w:tcPr>
+          <w:p>
+            <w:pPr>
+              <w:rPr>
+                <w:rFonts w:ascii="JetBrains Mono NL" w:hAnsi="JetBrains Mono NL" w:cs="JetBrains Mono NL"/>
+              </w:rPr>
+            </w:pPr>
+          </w:p>
+        </w:tc>
+        <w:tc>
+          <w:tcPr>
+            <w:tcW w:w="8550" w:type="dxa"/>
+            <w:shd w:val="clear" w:color="auto" w:fill="auto"/>
+            <w:tcMar>
+              <w:top w:w="100" w:type="dxa"/>
+              <w:left w:w="100" w:type="dxa"/>
+              <w:bottom w:w="100" w:type="dxa"/>
+              <w:right w:w="100" w:type="dxa"/>
+            </w:tcMar>
+            <w:vAlign w:val="center"/>
+          </w:tcPr>
+          <w:p>
+            <w:pPr>
+              <w:rPr>
+                <w:rFonts w:ascii="JetBrains Mono NL" w:hAnsi="JetBrains Mono NL" w:cs="JetBrains Mono NL"/>
+              </w:rPr>
+            </w:pPr>
+            <w:proofErr w:type="spellStart"/>
+            <w:proofErr w:type="gramStart"/>
+            <w:r>
+              <w:rPr>
+                <w:rFonts w:ascii="JetBrains Mono NL" w:hAnsi="JetBrains Mono NL" w:cs="JetBrains Mono NL"/>
+              </w:rPr>
+              <w:t>buySong</w:t>
+            </w:r>
+            <w:proofErr w:type="spellEnd"/>
+            <w:r>
+              <w:rPr>
+                <w:rFonts w:ascii="JetBrains Mono NL" w:hAnsi="JetBrains Mono NL" w:cs="JetBrains Mono NL"/>
+              </w:rPr>
+              <w:t>(</w:t>
+            </w:r>
+            <w:proofErr w:type="spellStart"/>
+            <w:proofErr w:type="gramEnd"/>
+            <w:r>
+              <w:rPr>
+                <w:rFonts w:ascii="JetBrains Mono NL" w:hAnsi="JetBrains Mono NL" w:cs="JetBrains Mono NL"/>
+              </w:rPr>
+              <w:t>consumerName</w:t>
+            </w:r>
+            <w:proofErr w:type="spellEnd"/>
+            <w:r>
+              <w:rPr>
+                <w:rFonts w:ascii="JetBrains Mono NL" w:hAnsi="JetBrains Mono NL" w:cs="JetBrains Mono NL"/>
+              </w:rPr>
+              <w:t xml:space="preserve">: String, </w:t>
+            </w:r>
+            <w:proofErr w:type="spellStart"/>
+            <w:r>
+              <w:rPr>
+                <w:rFonts w:ascii="JetBrains Mono NL" w:hAnsi="JetBrains Mono NL" w:cs="JetBrains Mono NL"/>
+              </w:rPr>
+              <w:t>songName</w:t>
+            </w:r>
+            <w:proofErr w:type="spellEnd"/>
+            <w:r>
+              <w:rPr>
+                <w:rFonts w:ascii="JetBrains Mono NL" w:hAnsi="JetBrains Mono NL" w:cs="JetBrains Mono NL"/>
+              </w:rPr>
+              <w:t xml:space="preserve">: String): </w:t>
+            </w:r>
+            <w:proofErr w:type="spellStart"/>
+            <w:r>
+              <w:rPr>
+                <w:rFonts w:ascii="JetBrains Mono NL" w:hAnsi="JetBrains Mono NL" w:cs="JetBrains Mono NL"/>
+              </w:rPr>
+              <w:t>boolean</w:t>
+            </w:r>
+            <w:proofErr w:type="spellEnd"/>
+          </w:p>
+        </w:tc>
+      </w:tr>
+      <w:tr>
+        <w:tc>
+          <w:tcPr>
+            <w:tcW w:w="3590" w:type="dxa"/>
+            <w:vMerge/>
+            <w:shd w:val="clear" w:color="auto" w:fill="auto"/>
+            <w:tcMar>
+              <w:top w:w="100" w:type="dxa"/>
+              <w:left w:w="100" w:type="dxa"/>
+              <w:bottom w:w="100" w:type="dxa"/>
+              <w:right w:w="100" w:type="dxa"/>
+            </w:tcMar>
+            <w:vAlign w:val="center"/>
+          </w:tcPr>
+          <w:p>
+            <w:pPr>
+              <w:rPr>
+                <w:rFonts w:ascii="JetBrains Mono NL" w:hAnsi="JetBrains Mono NL" w:cs="JetBrains Mono NL"/>
+              </w:rPr>
+            </w:pPr>
+          </w:p>
+        </w:tc>
+        <w:tc>
+          <w:tcPr>
+            <w:tcW w:w="2430" w:type="dxa"/>
+            <w:vMerge/>
+            <w:shd w:val="clear" w:color="auto" w:fill="auto"/>
+            <w:tcMar>
+              <w:top w:w="100" w:type="dxa"/>
+              <w:left w:w="100" w:type="dxa"/>
+              <w:bottom w:w="100" w:type="dxa"/>
+              <w:right w:w="100" w:type="dxa"/>
+            </w:tcMar>
+            <w:vAlign w:val="center"/>
+          </w:tcPr>
+          <w:p>
+            <w:pPr>
+              <w:rPr>
+                <w:rFonts w:ascii="JetBrains Mono NL" w:hAnsi="JetBrains Mono NL" w:cs="JetBrains Mono NL"/>
+              </w:rPr>
+            </w:pPr>
+          </w:p>
+        </w:tc>
+        <w:tc>
+          <w:tcPr>
+            <w:tcW w:w="8550" w:type="dxa"/>
+            <w:shd w:val="clear" w:color="auto" w:fill="auto"/>
+            <w:tcMar>
+              <w:top w:w="100" w:type="dxa"/>
+              <w:left w:w="100" w:type="dxa"/>
+              <w:bottom w:w="100" w:type="dxa"/>
+              <w:right w:w="100" w:type="dxa"/>
+            </w:tcMar>
+            <w:vAlign w:val="center"/>
+          </w:tcPr>
+          <w:p>
+            <w:pPr>
+              <w:rPr>
+                <w:rFonts w:ascii="JetBrains Mono NL" w:hAnsi="JetBrains Mono NL" w:cs="JetBrains Mono NL"/>
+              </w:rPr>
+            </w:pPr>
+            <w:proofErr w:type="spellStart"/>
+            <w:proofErr w:type="gramStart"/>
+            <w:r>
+              <w:rPr>
+                <w:rFonts w:ascii="JetBrains Mono NL" w:hAnsi="JetBrains Mono NL" w:cs="JetBrains Mono NL"/>
+              </w:rPr>
+              <w:t>searchUser</w:t>
+            </w:r>
+            <w:proofErr w:type="spellEnd"/>
+            <w:r>
+              <w:rPr>
+                <w:rFonts w:ascii="JetBrains Mono NL" w:hAnsi="JetBrains Mono NL" w:cs="JetBrains Mono NL"/>
+              </w:rPr>
+              <w:t>(</w:t>
+            </w:r>
+            <w:proofErr w:type="spellStart"/>
+            <w:proofErr w:type="gramEnd"/>
+            <w:r>
+              <w:rPr>
+                <w:rFonts w:ascii="JetBrains Mono NL" w:hAnsi="JetBrains Mono NL" w:cs="JetBrains Mono NL"/>
+              </w:rPr>
+              <w:t>consumerName</w:t>
+            </w:r>
+            <w:proofErr w:type="spellEnd"/>
+            <w:r>
+              <w:rPr>
+                <w:rFonts w:ascii="JetBrains Mono NL" w:hAnsi="JetBrains Mono NL" w:cs="JetBrains Mono NL"/>
+              </w:rPr>
+              <w:t>: String): User</w:t>
+            </w:r>
+          </w:p>
+        </w:tc>
+      </w:tr>
+      <w:tr>
+        <w:tc>
+          <w:tcPr>
+            <w:tcW w:w="3590" w:type="dxa"/>
+            <w:vMerge/>
+            <w:shd w:val="clear" w:color="auto" w:fill="auto"/>
+            <w:tcMar>
+              <w:top w:w="100" w:type="dxa"/>
+              <w:left w:w="100" w:type="dxa"/>
+              <w:bottom w:w="100" w:type="dxa"/>
+              <w:right w:w="100" w:type="dxa"/>
+            </w:tcMar>
+            <w:vAlign w:val="center"/>
+          </w:tcPr>
+          <w:p>
+            <w:pPr>
+              <w:rPr>
+                <w:rFonts w:ascii="JetBrains Mono NL" w:hAnsi="JetBrains Mono NL" w:cs="JetBrains Mono NL"/>
+              </w:rPr>
+            </w:pPr>
+          </w:p>
+        </w:tc>
+        <w:tc>
+          <w:tcPr>
+            <w:tcW w:w="2430" w:type="dxa"/>
+            <w:vMerge/>
+            <w:shd w:val="clear" w:color="auto" w:fill="auto"/>
+            <w:tcMar>
+              <w:top w:w="100" w:type="dxa"/>
+              <w:left w:w="100" w:type="dxa"/>
+              <w:bottom w:w="100" w:type="dxa"/>
+              <w:right w:w="100" w:type="dxa"/>
+            </w:tcMar>
+            <w:vAlign w:val="center"/>
+          </w:tcPr>
+          <w:p>
+            <w:pPr>
+              <w:rPr>
+                <w:rFonts w:ascii="JetBrains Mono NL" w:hAnsi="JetBrains Mono NL" w:cs="JetBrains Mono NL"/>
+              </w:rPr>
+            </w:pPr>
+          </w:p>
+        </w:tc>
+        <w:tc>
+          <w:tcPr>
+            <w:tcW w:w="8550" w:type="dxa"/>
+            <w:shd w:val="clear" w:color="auto" w:fill="auto"/>
+            <w:tcMar>
+              <w:top w:w="100" w:type="dxa"/>
+              <w:left w:w="100" w:type="dxa"/>
+              <w:bottom w:w="100" w:type="dxa"/>
+              <w:right w:w="100" w:type="dxa"/>
+            </w:tcMar>
+            <w:vAlign w:val="center"/>
+          </w:tcPr>
+          <w:p>
+            <w:pPr>
+              <w:rPr>
+                <w:rFonts w:ascii="JetBrains Mono NL" w:hAnsi="JetBrains Mono NL" w:cs="JetBrains Mono NL"/>
+              </w:rPr>
+            </w:pPr>
+            <w:proofErr w:type="spellStart"/>
+            <w:proofErr w:type="gramStart"/>
+            <w:r>
+              <w:rPr>
+                <w:rFonts w:ascii="JetBrains Mono NL" w:hAnsi="JetBrains Mono NL" w:cs="JetBrains Mono NL"/>
+              </w:rPr>
+              <w:t>searchAudio</w:t>
+            </w:r>
+            <w:proofErr w:type="spellEnd"/>
+            <w:r>
+              <w:rPr>
+                <w:rFonts w:ascii="JetBrains Mono NL" w:hAnsi="JetBrains Mono NL" w:cs="JetBrains Mono NL"/>
+              </w:rPr>
+              <w:t>(</w:t>
+            </w:r>
+            <w:proofErr w:type="spellStart"/>
+            <w:proofErr w:type="gramEnd"/>
+            <w:r>
+              <w:rPr>
+                <w:rFonts w:ascii="JetBrains Mono NL" w:hAnsi="JetBrains Mono NL" w:cs="JetBrains Mono NL"/>
+              </w:rPr>
+              <w:t>audioName</w:t>
+            </w:r>
+            <w:proofErr w:type="spellEnd"/>
+            <w:r>
+              <w:rPr>
+                <w:rFonts w:ascii="JetBrains Mono NL" w:hAnsi="JetBrains Mono NL" w:cs="JetBrains Mono NL"/>
+              </w:rPr>
+              <w:t>: String): Audio</w:t>
+            </w:r>
+          </w:p>
+        </w:tc>
+      </w:tr>
+      <w:tr>
+        <w:tc>
+          <w:tcPr>
+            <w:tcW w:w="3590" w:type="dxa"/>
+            <w:vMerge/>
+            <w:shd w:val="clear" w:color="auto" w:fill="auto"/>
+            <w:tcMar>
+              <w:top w:w="100" w:type="dxa"/>
+              <w:left w:w="100" w:type="dxa"/>
+              <w:bottom w:w="100" w:type="dxa"/>
+              <w:right w:w="100" w:type="dxa"/>
+            </w:tcMar>
+            <w:vAlign w:val="center"/>
+          </w:tcPr>
+          <w:p>
+            <w:pPr>
+              <w:rPr>
+                <w:rFonts w:ascii="JetBrains Mono NL" w:hAnsi="JetBrains Mono NL" w:cs="JetBrains Mono NL"/>
+              </w:rPr>
+            </w:pPr>
+          </w:p>
+        </w:tc>
+        <w:tc>
+          <w:tcPr>
+            <w:tcW w:w="2430" w:type="dxa"/>
+            <w:shd w:val="clear" w:color="auto" w:fill="auto"/>
+            <w:tcMar>
+              <w:top w:w="100" w:type="dxa"/>
+              <w:left w:w="100" w:type="dxa"/>
+              <w:bottom w:w="100" w:type="dxa"/>
+              <w:right w:w="100" w:type="dxa"/>
+            </w:tcMar>
+            <w:vAlign w:val="center"/>
+          </w:tcPr>
+          <w:p>
+            <w:pPr>
+              <w:rPr>
+                <w:rFonts w:ascii="JetBrains Mono NL" w:hAnsi="JetBrains Mono NL" w:cs="JetBrains Mono NL"/>
+              </w:rPr>
+            </w:pPr>
+            <w:r>
+              <w:rPr>
+                <w:rFonts w:ascii="JetBrains Mono NL" w:hAnsi="JetBrains Mono NL" w:cs="JetBrains Mono NL"/>
+              </w:rPr>
+              <w:t>Consumer</w:t>
+            </w:r>
+          </w:p>
+        </w:tc>
+        <w:tc>
+          <w:tcPr>
+            <w:tcW w:w="8550" w:type="dxa"/>
+            <w:shd w:val="clear" w:color="auto" w:fill="auto"/>
+            <w:tcMar>
+              <w:top w:w="100" w:type="dxa"/>
+              <w:left w:w="100" w:type="dxa"/>
+              <w:bottom w:w="100" w:type="dxa"/>
+              <w:right w:w="100" w:type="dxa"/>
+            </w:tcMar>
+            <w:vAlign w:val="center"/>
+          </w:tcPr>
+          <w:p>
+            <w:pPr>
+              <w:rPr>
+                <w:rFonts w:ascii="JetBrains Mono NL" w:hAnsi="JetBrains Mono NL" w:cs="JetBrains Mono NL"/>
+              </w:rPr>
+            </w:pPr>
+            <w:proofErr w:type="spellStart"/>
+            <w:proofErr w:type="gramStart"/>
+            <w:r>
+              <w:rPr>
+                <w:rFonts w:ascii="JetBrains Mono NL" w:hAnsi="JetBrains Mono NL" w:cs="JetBrains Mono NL"/>
+              </w:rPr>
+              <w:t>addSong</w:t>
+            </w:r>
+            <w:proofErr w:type="spellEnd"/>
+            <w:r>
+              <w:rPr>
+                <w:rFonts w:ascii="JetBrains Mono NL" w:hAnsi="JetBrains Mono NL" w:cs="JetBrains Mono NL"/>
+              </w:rPr>
+              <w:t>(</w:t>
+            </w:r>
+            <w:proofErr w:type="spellStart"/>
+            <w:proofErr w:type="gramEnd"/>
+            <w:r>
+              <w:rPr>
+                <w:rFonts w:ascii="JetBrains Mono NL" w:hAnsi="JetBrains Mono NL" w:cs="JetBrains Mono NL"/>
+              </w:rPr>
+              <w:t>newSong</w:t>
+            </w:r>
+            <w:proofErr w:type="spellEnd"/>
+            <w:r>
+              <w:rPr>
+                <w:rFonts w:ascii="JetBrains Mono NL" w:hAnsi="JetBrains Mono NL" w:cs="JetBrains Mono NL"/>
+              </w:rPr>
+              <w:t xml:space="preserve">: Song): </w:t>
+            </w:r>
+            <w:proofErr w:type="spellStart"/>
+            <w:r>
+              <w:rPr>
+                <w:rFonts w:ascii="JetBrains Mono NL" w:hAnsi="JetBrains Mono NL" w:cs="JetBrains Mono NL"/>
+              </w:rPr>
+              <w:t>boolean</w:t>
+            </w:r>
+            <w:proofErr w:type="spellEnd"/>
+          </w:p>
+        </w:tc>
+      </w:tr>
+      <w:tr>
+        <w:tc>
+          <w:tcPr>
+            <w:tcW w:w="3590" w:type="dxa"/>
+            <w:vMerge/>
+            <w:shd w:val="clear" w:color="auto" w:fill="auto"/>
+            <w:tcMar>
+              <w:top w:w="100" w:type="dxa"/>
+              <w:left w:w="100" w:type="dxa"/>
+              <w:bottom w:w="100" w:type="dxa"/>
+              <w:right w:w="100" w:type="dxa"/>
+            </w:tcMar>
+            <w:vAlign w:val="center"/>
+          </w:tcPr>
+          <w:p>
+            <w:pPr>
+              <w:rPr>
+                <w:rFonts w:ascii="JetBrains Mono NL" w:hAnsi="JetBrains Mono NL" w:cs="JetBrains Mono NL"/>
+              </w:rPr>
+            </w:pPr>
+          </w:p>
+        </w:tc>
+        <w:tc>
+          <w:tcPr>
+            <w:tcW w:w="2430" w:type="dxa"/>
+            <w:shd w:val="clear" w:color="auto" w:fill="auto"/>
+            <w:tcMar>
+              <w:top w:w="100" w:type="dxa"/>
+              <w:left w:w="100" w:type="dxa"/>
+              <w:bottom w:w="100" w:type="dxa"/>
+              <w:right w:w="100" w:type="dxa"/>
+            </w:tcMar>
+            <w:vAlign w:val="center"/>
+          </w:tcPr>
+          <w:p>
+            <w:pPr>
+              <w:rPr>
+                <w:rFonts w:ascii="JetBrains Mono NL" w:hAnsi="JetBrains Mono NL" w:cs="JetBrains Mono NL"/>
+              </w:rPr>
+            </w:pPr>
+            <w:r>
+              <w:rPr>
+                <w:rFonts w:ascii="JetBrains Mono NL" w:hAnsi="JetBrains Mono NL" w:cs="JetBrains Mono NL"/>
+              </w:rPr>
+              <w:t>Record</w:t>
+            </w:r>
+          </w:p>
+        </w:tc>
+        <w:tc>
+          <w:tcPr>
+            <w:tcW w:w="8550" w:type="dxa"/>
+            <w:shd w:val="clear" w:color="auto" w:fill="auto"/>
+            <w:tcMar>
+              <w:top w:w="100" w:type="dxa"/>
+              <w:left w:w="100" w:type="dxa"/>
+              <w:bottom w:w="100" w:type="dxa"/>
+              <w:right w:w="100" w:type="dxa"/>
+            </w:tcMar>
+            <w:vAlign w:val="center"/>
+          </w:tcPr>
+          <w:p>
+            <w:pPr>
+              <w:rPr>
+                <w:rFonts w:ascii="JetBrains Mono NL" w:hAnsi="JetBrains Mono NL" w:cs="JetBrains Mono NL"/>
+              </w:rPr>
+            </w:pPr>
+            <w:proofErr w:type="gramStart"/>
+            <w:r>
+              <w:rPr>
+                <w:rFonts w:ascii="JetBrains Mono NL" w:hAnsi="JetBrains Mono NL" w:cs="JetBrains Mono NL"/>
+              </w:rPr>
+              <w:t>Record(</w:t>
+            </w:r>
+            <w:proofErr w:type="spellStart"/>
+            <w:proofErr w:type="gramEnd"/>
+            <w:r>
+              <w:rPr>
+                <w:rFonts w:ascii="JetBrains Mono NL" w:hAnsi="JetBrains Mono NL" w:cs="JetBrains Mono NL"/>
+              </w:rPr>
+              <w:t>consumerName</w:t>
+            </w:r>
+            <w:proofErr w:type="spellEnd"/>
+            <w:r>
+              <w:rPr>
+                <w:rFonts w:ascii="JetBrains Mono NL" w:hAnsi="JetBrains Mono NL" w:cs="JetBrains Mono NL"/>
+              </w:rPr>
+              <w:t xml:space="preserve">: String, audio: Audio) </w:t>
+            </w:r>
+          </w:p>
+        </w:tc>
+      </w:tr>
+      <w:tr>
+        <w:tc>
+          <w:tcPr>
+            <w:tcW w:w="3590" w:type="dxa"/>
+            <w:vMerge w:val="restart"/>
+            <w:shd w:val="clear" w:color="auto" w:fill="auto"/>
+            <w:tcMar>
+              <w:top w:w="100" w:type="dxa"/>
+              <w:left w:w="100" w:type="dxa"/>
+              <w:bottom w:w="100" w:type="dxa"/>
+              <w:right w:w="100" w:type="dxa"/>
+            </w:tcMar>
+            <w:vAlign w:val="center"/>
+          </w:tcPr>
+          <w:p>
+            <w:pPr>
+              <w:rPr>
+                <w:rFonts w:ascii="JetBrains Mono NL" w:hAnsi="JetBrains Mono NL" w:cs="JetBrains Mono NL"/>
+              </w:rPr>
+            </w:pPr>
+            <w:r>
+              <w:rPr>
+                <w:rFonts w:ascii="JetBrains Mono NL" w:hAnsi="JetBrains Mono NL" w:cs="JetBrains Mono NL"/>
+              </w:rPr>
+              <w:t>RF009 – Show Statistics</w:t>
+            </w:r>
+          </w:p>
+        </w:tc>
+        <w:tc>
+          <w:tcPr>
+            <w:tcW w:w="2430" w:type="dxa"/>
+            <w:shd w:val="clear" w:color="auto" w:fill="auto"/>
+            <w:tcMar>
+              <w:top w:w="100" w:type="dxa"/>
+              <w:left w:w="100" w:type="dxa"/>
+              <w:bottom w:w="100" w:type="dxa"/>
+              <w:right w:w="100" w:type="dxa"/>
+            </w:tcMar>
+            <w:vAlign w:val="center"/>
+          </w:tcPr>
+          <w:p>
+            <w:pPr>
+              <w:rPr>
+                <w:rFonts w:ascii="JetBrains Mono NL" w:hAnsi="JetBrains Mono NL" w:cs="JetBrains Mono NL"/>
+              </w:rPr>
+            </w:pPr>
+            <w:r>
+              <w:rPr>
+                <w:rFonts w:ascii="JetBrains Mono NL" w:hAnsi="JetBrains Mono NL" w:cs="JetBrains Mono NL"/>
+              </w:rPr>
+              <w:t>Manager</w:t>
+            </w:r>
+          </w:p>
+        </w:tc>
+        <w:tc>
+          <w:tcPr>
+            <w:tcW w:w="8550" w:type="dxa"/>
+            <w:shd w:val="clear" w:color="auto" w:fill="auto"/>
+            <w:tcMar>
+              <w:top w:w="100" w:type="dxa"/>
+              <w:left w:w="100" w:type="dxa"/>
+              <w:bottom w:w="100" w:type="dxa"/>
+              <w:right w:w="100" w:type="dxa"/>
+            </w:tcMar>
+            <w:vAlign w:val="center"/>
+          </w:tcPr>
+          <w:p>
+            <w:pPr>
+              <w:rPr>
+                <w:rFonts w:ascii="JetBrains Mono NL" w:hAnsi="JetBrains Mono NL" w:cs="JetBrains Mono NL"/>
+              </w:rPr>
+            </w:pPr>
+            <w:proofErr w:type="spellStart"/>
+            <w:proofErr w:type="gramStart"/>
+            <w:r>
+              <w:rPr>
+                <w:rFonts w:ascii="JetBrains Mono NL" w:hAnsi="JetBrains Mono NL" w:cs="JetBrains Mono NL"/>
+              </w:rPr>
+              <w:t>showStatistics</w:t>
+            </w:r>
+            <w:proofErr w:type="spellEnd"/>
+            <w:r>
+              <w:rPr>
+                <w:rFonts w:ascii="JetBrains Mono NL" w:hAnsi="JetBrains Mono NL" w:cs="JetBrains Mono NL"/>
+              </w:rPr>
+              <w:t>(</w:t>
+            </w:r>
+            <w:proofErr w:type="gramEnd"/>
+            <w:r>
+              <w:rPr>
+                <w:rFonts w:ascii="JetBrains Mono NL" w:hAnsi="JetBrains Mono NL" w:cs="JetBrains Mono NL"/>
+              </w:rPr>
+              <w:t>): void</w:t>
+            </w:r>
+          </w:p>
+        </w:tc>
+      </w:tr>
+      <w:tr>
+        <w:tc>
+          <w:tcPr>
+            <w:tcW w:w="3590" w:type="dxa"/>
+            <w:vMerge/>
+            <w:shd w:val="clear" w:color="auto" w:fill="auto"/>
+            <w:tcMar>
+              <w:top w:w="100" w:type="dxa"/>
+              <w:left w:w="100" w:type="dxa"/>
+              <w:bottom w:w="100" w:type="dxa"/>
+              <w:right w:w="100" w:type="dxa"/>
+            </w:tcMar>
+            <w:vAlign w:val="center"/>
+          </w:tcPr>
+          <w:p>
+            <w:pPr>
+              <w:rPr>
+                <w:rFonts w:ascii="JetBrains Mono NL" w:hAnsi="JetBrains Mono NL" w:cs="JetBrains Mono NL"/>
+              </w:rPr>
+            </w:pPr>
+          </w:p>
+        </w:tc>
+        <w:tc>
+          <w:tcPr>
+            <w:tcW w:w="2430" w:type="dxa"/>
+            <w:vMerge w:val="restart"/>
+            <w:shd w:val="clear" w:color="auto" w:fill="auto"/>
+            <w:tcMar>
+              <w:top w:w="100" w:type="dxa"/>
+              <w:left w:w="100" w:type="dxa"/>
+              <w:bottom w:w="100" w:type="dxa"/>
+              <w:right w:w="100" w:type="dxa"/>
+            </w:tcMar>
+            <w:vAlign w:val="center"/>
+          </w:tcPr>
+          <w:p>
+            <w:pPr>
+              <w:rPr>
+                <w:rFonts w:ascii="JetBrains Mono NL" w:hAnsi="JetBrains Mono NL" w:cs="JetBrains Mono NL"/>
+              </w:rPr>
+            </w:pPr>
+            <w:r>
+              <w:rPr>
+                <w:rFonts w:ascii="JetBrains Mono NL" w:hAnsi="JetBrains Mono NL" w:cs="JetBrains Mono NL"/>
+              </w:rPr>
+              <w:t>Controller</w:t>
+            </w:r>
+          </w:p>
+        </w:tc>
+        <w:tc>
+          <w:tcPr>
+            <w:tcW w:w="8550" w:type="dxa"/>
+            <w:shd w:val="clear" w:color="auto" w:fill="auto"/>
+            <w:tcMar>
+              <w:top w:w="100" w:type="dxa"/>
+              <w:left w:w="100" w:type="dxa"/>
+              <w:bottom w:w="100" w:type="dxa"/>
+              <w:right w:w="100" w:type="dxa"/>
+            </w:tcMar>
+            <w:vAlign w:val="center"/>
+          </w:tcPr>
+          <w:p>
+            <w:pPr>
+              <w:rPr>
+                <w:rFonts w:ascii="JetBrains Mono NL" w:hAnsi="JetBrains Mono NL" w:cs="JetBrains Mono NL"/>
+              </w:rPr>
+            </w:pPr>
+            <w:proofErr w:type="spellStart"/>
+            <w:proofErr w:type="gramStart"/>
+            <w:r>
+              <w:rPr>
+                <w:rFonts w:ascii="JetBrains Mono NL" w:hAnsi="JetBrains Mono NL" w:cs="JetBrains Mono NL"/>
+              </w:rPr>
+              <w:t>showTotalPlaysPerType</w:t>
+            </w:r>
+            <w:proofErr w:type="spellEnd"/>
+            <w:r>
+              <w:rPr>
+                <w:rFonts w:ascii="JetBrains Mono NL" w:hAnsi="JetBrains Mono NL" w:cs="JetBrains Mono NL"/>
+              </w:rPr>
+              <w:t>(</w:t>
+            </w:r>
+            <w:proofErr w:type="gramEnd"/>
+            <w:r>
+              <w:rPr>
+                <w:rFonts w:ascii="JetBrains Mono NL" w:hAnsi="JetBrains Mono NL" w:cs="JetBrains Mono NL"/>
+              </w:rPr>
+              <w:t>): String</w:t>
+            </w:r>
+          </w:p>
+        </w:tc>
+      </w:tr>
+      <w:tr>
+        <w:tc>
+          <w:tcPr>
+            <w:tcW w:w="3590" w:type="dxa"/>
+            <w:vMerge/>
+            <w:shd w:val="clear" w:color="auto" w:fill="auto"/>
+            <w:tcMar>
+              <w:top w:w="100" w:type="dxa"/>
+              <w:left w:w="100" w:type="dxa"/>
+              <w:bottom w:w="100" w:type="dxa"/>
+              <w:right w:w="100" w:type="dxa"/>
+            </w:tcMar>
+            <w:vAlign w:val="center"/>
+          </w:tcPr>
+          <w:p>
+            <w:pPr>
+              <w:rPr>
+                <w:rFonts w:ascii="JetBrains Mono NL" w:hAnsi="JetBrains Mono NL" w:cs="JetBrains Mono NL"/>
+              </w:rPr>
+            </w:pPr>
+          </w:p>
+        </w:tc>
+        <w:tc>
+          <w:tcPr>
+            <w:tcW w:w="2430" w:type="dxa"/>
+            <w:vMerge/>
+            <w:shd w:val="clear" w:color="auto" w:fill="auto"/>
+            <w:tcMar>
+              <w:top w:w="100" w:type="dxa"/>
+              <w:left w:w="100" w:type="dxa"/>
+              <w:bottom w:w="100" w:type="dxa"/>
+              <w:right w:w="100" w:type="dxa"/>
+            </w:tcMar>
+            <w:vAlign w:val="center"/>
+          </w:tcPr>
+          <w:p>
+            <w:pPr>
+              <w:rPr>
+                <w:rFonts w:ascii="JetBrains Mono NL" w:hAnsi="JetBrains Mono NL" w:cs="JetBrains Mono NL"/>
+              </w:rPr>
+            </w:pPr>
+          </w:p>
+        </w:tc>
+        <w:tc>
+          <w:tcPr>
+            <w:tcW w:w="8550" w:type="dxa"/>
+            <w:shd w:val="clear" w:color="auto" w:fill="auto"/>
+            <w:tcMar>
+              <w:top w:w="100" w:type="dxa"/>
+              <w:left w:w="100" w:type="dxa"/>
+              <w:bottom w:w="100" w:type="dxa"/>
+              <w:right w:w="100" w:type="dxa"/>
+            </w:tcMar>
+            <w:vAlign w:val="center"/>
+          </w:tcPr>
+          <w:p>
+            <w:pPr>
+              <w:rPr>
+                <w:rFonts w:ascii="JetBrains Mono NL" w:hAnsi="JetBrains Mono NL" w:cs="JetBrains Mono NL"/>
+              </w:rPr>
+            </w:pPr>
+            <w:proofErr w:type="spellStart"/>
+            <w:proofErr w:type="gramStart"/>
+            <w:r>
+              <w:rPr>
+                <w:rFonts w:ascii="JetBrains Mono NL" w:hAnsi="JetBrains Mono NL" w:cs="JetBrains Mono NL"/>
+              </w:rPr>
+              <w:t>calculateTotalPlaysPerType</w:t>
+            </w:r>
+            <w:proofErr w:type="spellEnd"/>
+            <w:r>
+              <w:rPr>
+                <w:rFonts w:ascii="JetBrains Mono NL" w:hAnsi="JetBrains Mono NL" w:cs="JetBrains Mono NL"/>
+              </w:rPr>
+              <w:t>(</w:t>
+            </w:r>
+            <w:proofErr w:type="gramEnd"/>
+            <w:r>
+              <w:rPr>
+                <w:rFonts w:ascii="JetBrains Mono NL" w:hAnsi="JetBrains Mono NL" w:cs="JetBrains Mono NL"/>
+              </w:rPr>
+              <w:t>): int[][]</w:t>
+            </w:r>
+          </w:p>
+        </w:tc>
+      </w:tr>
+      <w:tr>
+        <w:tc>
+          <w:tcPr>
+            <w:tcW w:w="3590" w:type="dxa"/>
+            <w:vMerge/>
+            <w:shd w:val="clear" w:color="auto" w:fill="auto"/>
+            <w:tcMar>
+              <w:top w:w="100" w:type="dxa"/>
+              <w:left w:w="100" w:type="dxa"/>
+              <w:bottom w:w="100" w:type="dxa"/>
+              <w:right w:w="100" w:type="dxa"/>
+            </w:tcMar>
+            <w:vAlign w:val="center"/>
+          </w:tcPr>
+          <w:p>
+            <w:pPr>
+              <w:rPr>
+                <w:rFonts w:ascii="JetBrains Mono NL" w:hAnsi="JetBrains Mono NL" w:cs="JetBrains Mono NL"/>
+              </w:rPr>
+            </w:pPr>
+          </w:p>
+        </w:tc>
+        <w:tc>
+          <w:tcPr>
+            <w:tcW w:w="2430" w:type="dxa"/>
+            <w:vMerge/>
+            <w:shd w:val="clear" w:color="auto" w:fill="auto"/>
+            <w:tcMar>
+              <w:top w:w="100" w:type="dxa"/>
+              <w:left w:w="100" w:type="dxa"/>
+              <w:bottom w:w="100" w:type="dxa"/>
+              <w:right w:w="100" w:type="dxa"/>
+            </w:tcMar>
+            <w:vAlign w:val="center"/>
+          </w:tcPr>
+          <w:p>
+            <w:pPr>
+              <w:rPr>
+                <w:rFonts w:ascii="JetBrains Mono NL" w:hAnsi="JetBrains Mono NL" w:cs="JetBrains Mono NL"/>
+              </w:rPr>
+            </w:pPr>
+          </w:p>
+        </w:tc>
+        <w:tc>
+          <w:tcPr>
+            <w:tcW w:w="8550" w:type="dxa"/>
+            <w:shd w:val="clear" w:color="auto" w:fill="auto"/>
+            <w:tcMar>
+              <w:top w:w="100" w:type="dxa"/>
+              <w:left w:w="100" w:type="dxa"/>
+              <w:bottom w:w="100" w:type="dxa"/>
+              <w:right w:w="100" w:type="dxa"/>
+            </w:tcMar>
+            <w:vAlign w:val="center"/>
+          </w:tcPr>
+          <w:p>
+            <w:pPr>
+              <w:rPr>
+                <w:rFonts w:ascii="JetBrains Mono NL" w:hAnsi="JetBrains Mono NL" w:cs="JetBrains Mono NL"/>
+              </w:rPr>
+            </w:pPr>
+            <w:proofErr w:type="spellStart"/>
+            <w:proofErr w:type="gramStart"/>
+            <w:r>
+              <w:rPr>
+                <w:rFonts w:ascii="JetBrains Mono NL" w:hAnsi="JetBrains Mono NL" w:cs="JetBrains Mono NL"/>
+              </w:rPr>
+              <w:t>mostPlayedSongGenre</w:t>
+            </w:r>
+            <w:proofErr w:type="spellEnd"/>
+            <w:r>
+              <w:rPr>
+                <w:rFonts w:ascii="JetBrains Mono NL" w:hAnsi="JetBrains Mono NL" w:cs="JetBrains Mono NL"/>
+              </w:rPr>
+              <w:t>(</w:t>
+            </w:r>
+            <w:proofErr w:type="gramEnd"/>
+            <w:r>
+              <w:rPr>
+                <w:rFonts w:ascii="JetBrains Mono NL" w:hAnsi="JetBrains Mono NL" w:cs="JetBrains Mono NL"/>
+              </w:rPr>
+              <w:t>): String</w:t>
+            </w:r>
+          </w:p>
+        </w:tc>
+      </w:tr>
+      <w:tr>
+        <w:tc>
+          <w:tcPr>
+            <w:tcW w:w="3590" w:type="dxa"/>
+            <w:vMerge/>
+            <w:shd w:val="clear" w:color="auto" w:fill="auto"/>
+            <w:tcMar>
+              <w:top w:w="100" w:type="dxa"/>
+              <w:left w:w="100" w:type="dxa"/>
+              <w:bottom w:w="100" w:type="dxa"/>
+              <w:right w:w="100" w:type="dxa"/>
+            </w:tcMar>
+            <w:vAlign w:val="center"/>
+          </w:tcPr>
+          <w:p>
+            <w:pPr>
+              <w:rPr>
+                <w:rFonts w:ascii="JetBrains Mono NL" w:hAnsi="JetBrains Mono NL" w:cs="JetBrains Mono NL"/>
+              </w:rPr>
+            </w:pPr>
+          </w:p>
+        </w:tc>
+        <w:tc>
+          <w:tcPr>
+            <w:tcW w:w="2430" w:type="dxa"/>
+            <w:vMerge/>
+            <w:shd w:val="clear" w:color="auto" w:fill="auto"/>
+            <w:tcMar>
+              <w:top w:w="100" w:type="dxa"/>
+              <w:left w:w="100" w:type="dxa"/>
+              <w:bottom w:w="100" w:type="dxa"/>
+              <w:right w:w="100" w:type="dxa"/>
+            </w:tcMar>
+            <w:vAlign w:val="center"/>
+          </w:tcPr>
+          <w:p>
+            <w:pPr>
+              <w:rPr>
+                <w:rFonts w:ascii="JetBrains Mono NL" w:hAnsi="JetBrains Mono NL" w:cs="JetBrains Mono NL"/>
+              </w:rPr>
+            </w:pPr>
+          </w:p>
+        </w:tc>
+        <w:tc>
+          <w:tcPr>
+            <w:tcW w:w="8550" w:type="dxa"/>
+            <w:shd w:val="clear" w:color="auto" w:fill="auto"/>
+            <w:tcMar>
+              <w:top w:w="100" w:type="dxa"/>
+              <w:left w:w="100" w:type="dxa"/>
+              <w:bottom w:w="100" w:type="dxa"/>
+              <w:right w:w="100" w:type="dxa"/>
+            </w:tcMar>
+            <w:vAlign w:val="center"/>
+          </w:tcPr>
+          <w:p>
+            <w:pPr>
+              <w:rPr>
+                <w:rFonts w:ascii="JetBrains Mono NL" w:hAnsi="JetBrains Mono NL" w:cs="JetBrains Mono NL"/>
+              </w:rPr>
+            </w:pPr>
+            <w:proofErr w:type="spellStart"/>
+            <w:proofErr w:type="gramStart"/>
+            <w:r>
+              <w:rPr>
+                <w:rFonts w:ascii="JetBrains Mono NL" w:hAnsi="JetBrains Mono NL" w:cs="JetBrains Mono NL"/>
+              </w:rPr>
+              <w:t>mostPlayedSongGenre</w:t>
+            </w:r>
+            <w:proofErr w:type="spellEnd"/>
+            <w:r>
+              <w:rPr>
+                <w:rFonts w:ascii="JetBrains Mono NL" w:hAnsi="JetBrains Mono NL" w:cs="JetBrains Mono NL"/>
+              </w:rPr>
+              <w:t>(</w:t>
+            </w:r>
+            <w:proofErr w:type="spellStart"/>
+            <w:proofErr w:type="gramEnd"/>
+            <w:r>
+              <w:rPr>
+                <w:rFonts w:ascii="JetBrains Mono NL" w:hAnsi="JetBrains Mono NL" w:cs="JetBrains Mono NL"/>
+              </w:rPr>
+              <w:t>consumerName</w:t>
+            </w:r>
+            <w:proofErr w:type="spellEnd"/>
+            <w:r>
+              <w:rPr>
+                <w:rFonts w:ascii="JetBrains Mono NL" w:hAnsi="JetBrains Mono NL" w:cs="JetBrains Mono NL"/>
+              </w:rPr>
+              <w:t>: String</w:t>
+            </w:r>
+            <w:r>
+              <w:rPr>
+                <w:rFonts w:ascii="JetBrains Mono NL" w:hAnsi="JetBrains Mono NL" w:cs="JetBrains Mono NL"/>
+              </w:rPr>
+              <w:t>): String</w:t>
+            </w:r>
+          </w:p>
+        </w:tc>
+      </w:tr>
+      <w:tr>
+        <w:tc>
+          <w:tcPr>
+            <w:tcW w:w="3590" w:type="dxa"/>
+            <w:vMerge/>
+            <w:shd w:val="clear" w:color="auto" w:fill="auto"/>
+            <w:tcMar>
+              <w:top w:w="100" w:type="dxa"/>
+              <w:left w:w="100" w:type="dxa"/>
+              <w:bottom w:w="100" w:type="dxa"/>
+              <w:right w:w="100" w:type="dxa"/>
+            </w:tcMar>
+            <w:vAlign w:val="center"/>
+          </w:tcPr>
+          <w:p>
+            <w:pPr>
+              <w:rPr>
+                <w:rFonts w:ascii="JetBrains Mono NL" w:hAnsi="JetBrains Mono NL" w:cs="JetBrains Mono NL"/>
+              </w:rPr>
+            </w:pPr>
+          </w:p>
+        </w:tc>
+        <w:tc>
+          <w:tcPr>
+            <w:tcW w:w="2430" w:type="dxa"/>
+            <w:vMerge/>
+            <w:shd w:val="clear" w:color="auto" w:fill="auto"/>
+            <w:tcMar>
+              <w:top w:w="100" w:type="dxa"/>
+              <w:left w:w="100" w:type="dxa"/>
+              <w:bottom w:w="100" w:type="dxa"/>
+              <w:right w:w="100" w:type="dxa"/>
+            </w:tcMar>
+            <w:vAlign w:val="center"/>
+          </w:tcPr>
+          <w:p>
+            <w:pPr>
+              <w:rPr>
+                <w:rFonts w:ascii="JetBrains Mono NL" w:hAnsi="JetBrains Mono NL" w:cs="JetBrains Mono NL"/>
+              </w:rPr>
+            </w:pPr>
+          </w:p>
+        </w:tc>
+        <w:tc>
+          <w:tcPr>
+            <w:tcW w:w="8550" w:type="dxa"/>
+            <w:shd w:val="clear" w:color="auto" w:fill="auto"/>
+            <w:tcMar>
+              <w:top w:w="100" w:type="dxa"/>
+              <w:left w:w="100" w:type="dxa"/>
+              <w:bottom w:w="100" w:type="dxa"/>
+              <w:right w:w="100" w:type="dxa"/>
+            </w:tcMar>
+            <w:vAlign w:val="center"/>
+          </w:tcPr>
+          <w:p>
+            <w:pPr>
+              <w:rPr>
+                <w:rFonts w:ascii="JetBrains Mono NL" w:hAnsi="JetBrains Mono NL" w:cs="JetBrains Mono NL"/>
+              </w:rPr>
+            </w:pPr>
+            <w:proofErr w:type="spellStart"/>
+            <w:proofErr w:type="gramStart"/>
+            <w:r>
+              <w:rPr>
+                <w:rFonts w:ascii="JetBrains Mono NL" w:hAnsi="JetBrains Mono NL" w:cs="JetBrains Mono NL"/>
+              </w:rPr>
+              <w:t>mostPlayed</w:t>
+            </w:r>
+            <w:r>
+              <w:rPr>
+                <w:rFonts w:ascii="JetBrains Mono NL" w:hAnsi="JetBrains Mono NL" w:cs="JetBrains Mono NL"/>
+              </w:rPr>
+              <w:t>PodcastCategory</w:t>
+            </w:r>
+            <w:proofErr w:type="spellEnd"/>
+            <w:r>
+              <w:rPr>
+                <w:rFonts w:ascii="JetBrains Mono NL" w:hAnsi="JetBrains Mono NL" w:cs="JetBrains Mono NL"/>
+              </w:rPr>
+              <w:t>(</w:t>
+            </w:r>
+            <w:proofErr w:type="gramEnd"/>
+            <w:r>
+              <w:rPr>
+                <w:rFonts w:ascii="JetBrains Mono NL" w:hAnsi="JetBrains Mono NL" w:cs="JetBrains Mono NL"/>
+              </w:rPr>
+              <w:t>): String</w:t>
+            </w:r>
+          </w:p>
+        </w:tc>
+      </w:tr>
+      <w:tr>
+        <w:tc>
+          <w:tcPr>
+            <w:tcW w:w="3590" w:type="dxa"/>
+            <w:vMerge/>
+            <w:shd w:val="clear" w:color="auto" w:fill="auto"/>
+            <w:tcMar>
+              <w:top w:w="100" w:type="dxa"/>
+              <w:left w:w="100" w:type="dxa"/>
+              <w:bottom w:w="100" w:type="dxa"/>
+              <w:right w:w="100" w:type="dxa"/>
+            </w:tcMar>
+            <w:vAlign w:val="center"/>
+          </w:tcPr>
+          <w:p>
+            <w:pPr>
+              <w:rPr>
+                <w:rFonts w:ascii="JetBrains Mono NL" w:hAnsi="JetBrains Mono NL" w:cs="JetBrains Mono NL"/>
+              </w:rPr>
+            </w:pPr>
+          </w:p>
+        </w:tc>
+        <w:tc>
+          <w:tcPr>
+            <w:tcW w:w="2430" w:type="dxa"/>
+            <w:vMerge/>
+            <w:shd w:val="clear" w:color="auto" w:fill="auto"/>
+            <w:tcMar>
+              <w:top w:w="100" w:type="dxa"/>
+              <w:left w:w="100" w:type="dxa"/>
+              <w:bottom w:w="100" w:type="dxa"/>
+              <w:right w:w="100" w:type="dxa"/>
+            </w:tcMar>
+            <w:vAlign w:val="center"/>
+          </w:tcPr>
+          <w:p>
+            <w:pPr>
+              <w:rPr>
+                <w:rFonts w:ascii="JetBrains Mono NL" w:hAnsi="JetBrains Mono NL" w:cs="JetBrains Mono NL"/>
+              </w:rPr>
+            </w:pPr>
+          </w:p>
+        </w:tc>
+        <w:tc>
+          <w:tcPr>
+            <w:tcW w:w="8550" w:type="dxa"/>
+            <w:shd w:val="clear" w:color="auto" w:fill="auto"/>
+            <w:tcMar>
+              <w:top w:w="100" w:type="dxa"/>
+              <w:left w:w="100" w:type="dxa"/>
+              <w:bottom w:w="100" w:type="dxa"/>
+              <w:right w:w="100" w:type="dxa"/>
+            </w:tcMar>
+            <w:vAlign w:val="center"/>
+          </w:tcPr>
+          <w:p>
+            <w:pPr>
+              <w:rPr>
+                <w:rFonts w:ascii="JetBrains Mono NL" w:hAnsi="JetBrains Mono NL" w:cs="JetBrains Mono NL"/>
+              </w:rPr>
+            </w:pPr>
+            <w:proofErr w:type="spellStart"/>
+            <w:proofErr w:type="gramStart"/>
+            <w:r>
+              <w:rPr>
+                <w:rFonts w:ascii="JetBrains Mono NL" w:hAnsi="JetBrains Mono NL" w:cs="JetBrains Mono NL"/>
+              </w:rPr>
+              <w:t>mostPlayedPodcastCategory</w:t>
+            </w:r>
+            <w:proofErr w:type="spellEnd"/>
+            <w:r>
+              <w:rPr>
+                <w:rFonts w:ascii="JetBrains Mono NL" w:hAnsi="JetBrains Mono NL" w:cs="JetBrains Mono NL"/>
+              </w:rPr>
+              <w:t>(</w:t>
+            </w:r>
+            <w:proofErr w:type="spellStart"/>
+            <w:proofErr w:type="gramEnd"/>
+            <w:r>
+              <w:rPr>
+                <w:rFonts w:ascii="JetBrains Mono NL" w:hAnsi="JetBrains Mono NL" w:cs="JetBrains Mono NL"/>
+              </w:rPr>
+              <w:t>consumerName</w:t>
+            </w:r>
+            <w:proofErr w:type="spellEnd"/>
+            <w:r>
+              <w:rPr>
+                <w:rFonts w:ascii="JetBrains Mono NL" w:hAnsi="JetBrains Mono NL" w:cs="JetBrains Mono NL"/>
+              </w:rPr>
+              <w:t>: String</w:t>
+            </w:r>
+            <w:r>
+              <w:rPr>
+                <w:rFonts w:ascii="JetBrains Mono NL" w:hAnsi="JetBrains Mono NL" w:cs="JetBrains Mono NL"/>
+              </w:rPr>
+              <w:t>): String</w:t>
+            </w:r>
+          </w:p>
+        </w:tc>
+      </w:tr>
+      <w:tr>
+        <w:tc>
+          <w:tcPr>
+            <w:tcW w:w="3590" w:type="dxa"/>
+            <w:vMerge/>
+            <w:shd w:val="clear" w:color="auto" w:fill="auto"/>
+            <w:tcMar>
+              <w:top w:w="100" w:type="dxa"/>
+              <w:left w:w="100" w:type="dxa"/>
+              <w:bottom w:w="100" w:type="dxa"/>
+              <w:right w:w="100" w:type="dxa"/>
+            </w:tcMar>
+            <w:vAlign w:val="center"/>
+          </w:tcPr>
+          <w:p>
+            <w:pPr>
+              <w:rPr>
+                <w:rFonts w:ascii="JetBrains Mono NL" w:hAnsi="JetBrains Mono NL" w:cs="JetBrains Mono NL"/>
+              </w:rPr>
+            </w:pPr>
+          </w:p>
+        </w:tc>
+        <w:tc>
+          <w:tcPr>
+            <w:tcW w:w="2430" w:type="dxa"/>
+            <w:vMerge/>
+            <w:shd w:val="clear" w:color="auto" w:fill="auto"/>
+            <w:tcMar>
+              <w:top w:w="100" w:type="dxa"/>
+              <w:left w:w="100" w:type="dxa"/>
+              <w:bottom w:w="100" w:type="dxa"/>
+              <w:right w:w="100" w:type="dxa"/>
+            </w:tcMar>
+            <w:vAlign w:val="center"/>
+          </w:tcPr>
+          <w:p>
+            <w:pPr>
+              <w:rPr>
+                <w:rFonts w:ascii="JetBrains Mono NL" w:hAnsi="JetBrains Mono NL" w:cs="JetBrains Mono NL"/>
+              </w:rPr>
+            </w:pPr>
+          </w:p>
+        </w:tc>
+        <w:tc>
+          <w:tcPr>
+            <w:tcW w:w="8550" w:type="dxa"/>
+            <w:shd w:val="clear" w:color="auto" w:fill="auto"/>
+            <w:tcMar>
+              <w:top w:w="100" w:type="dxa"/>
+              <w:left w:w="100" w:type="dxa"/>
+              <w:bottom w:w="100" w:type="dxa"/>
+              <w:right w:w="100" w:type="dxa"/>
+            </w:tcMar>
+            <w:vAlign w:val="center"/>
+          </w:tcPr>
+          <w:p>
+            <w:pPr>
+              <w:rPr>
+                <w:rFonts w:ascii="JetBrains Mono NL" w:hAnsi="JetBrains Mono NL" w:cs="JetBrains Mono NL"/>
+              </w:rPr>
+            </w:pPr>
+            <w:proofErr w:type="spellStart"/>
+            <w:proofErr w:type="gramStart"/>
+            <w:r>
+              <w:rPr>
+                <w:rFonts w:ascii="JetBrains Mono NL" w:hAnsi="JetBrains Mono NL" w:cs="JetBrains Mono NL"/>
+              </w:rPr>
+              <w:t>showUsers</w:t>
+            </w:r>
+            <w:proofErr w:type="spellEnd"/>
+            <w:r>
+              <w:rPr>
+                <w:rFonts w:ascii="JetBrains Mono NL" w:hAnsi="JetBrains Mono NL" w:cs="JetBrains Mono NL"/>
+              </w:rPr>
+              <w:t>(</w:t>
+            </w:r>
+            <w:proofErr w:type="gramEnd"/>
+            <w:r>
+              <w:rPr>
+                <w:rFonts w:ascii="JetBrains Mono NL" w:hAnsi="JetBrains Mono NL" w:cs="JetBrains Mono NL"/>
+              </w:rPr>
+              <w:t>type: int): String</w:t>
+            </w:r>
+          </w:p>
+        </w:tc>
+      </w:tr>
+      <w:tr>
+        <w:tc>
+          <w:tcPr>
+            <w:tcW w:w="3590" w:type="dxa"/>
+            <w:vMerge/>
+            <w:shd w:val="clear" w:color="auto" w:fill="auto"/>
+            <w:tcMar>
+              <w:top w:w="100" w:type="dxa"/>
+              <w:left w:w="100" w:type="dxa"/>
+              <w:bottom w:w="100" w:type="dxa"/>
+              <w:right w:w="100" w:type="dxa"/>
+            </w:tcMar>
+            <w:vAlign w:val="center"/>
+          </w:tcPr>
+          <w:p>
+            <w:pPr>
+              <w:rPr>
+                <w:rFonts w:ascii="JetBrains Mono NL" w:hAnsi="JetBrains Mono NL" w:cs="JetBrains Mono NL"/>
+              </w:rPr>
+            </w:pPr>
+          </w:p>
+        </w:tc>
+        <w:tc>
+          <w:tcPr>
+            <w:tcW w:w="2430" w:type="dxa"/>
+            <w:vMerge/>
+            <w:shd w:val="clear" w:color="auto" w:fill="auto"/>
+            <w:tcMar>
+              <w:top w:w="100" w:type="dxa"/>
+              <w:left w:w="100" w:type="dxa"/>
+              <w:bottom w:w="100" w:type="dxa"/>
+              <w:right w:w="100" w:type="dxa"/>
+            </w:tcMar>
+            <w:vAlign w:val="center"/>
+          </w:tcPr>
+          <w:p>
+            <w:pPr>
+              <w:rPr>
+                <w:rFonts w:ascii="JetBrains Mono NL" w:hAnsi="JetBrains Mono NL" w:cs="JetBrains Mono NL"/>
+              </w:rPr>
+            </w:pPr>
+          </w:p>
+        </w:tc>
+        <w:tc>
+          <w:tcPr>
+            <w:tcW w:w="8550" w:type="dxa"/>
+            <w:shd w:val="clear" w:color="auto" w:fill="auto"/>
+            <w:tcMar>
+              <w:top w:w="100" w:type="dxa"/>
+              <w:left w:w="100" w:type="dxa"/>
+              <w:bottom w:w="100" w:type="dxa"/>
+              <w:right w:w="100" w:type="dxa"/>
+            </w:tcMar>
+            <w:vAlign w:val="center"/>
+          </w:tcPr>
+          <w:p>
+            <w:pPr>
+              <w:rPr>
+                <w:rFonts w:ascii="JetBrains Mono NL" w:hAnsi="JetBrains Mono NL" w:cs="JetBrains Mono NL"/>
+              </w:rPr>
+            </w:pPr>
+            <w:proofErr w:type="spellStart"/>
+            <w:proofErr w:type="gramStart"/>
+            <w:r>
+              <w:rPr>
+                <w:rFonts w:ascii="JetBrains Mono NL" w:hAnsi="JetBrains Mono NL" w:cs="JetBrains Mono NL"/>
+              </w:rPr>
+              <w:t>showUsersTop</w:t>
+            </w:r>
+            <w:proofErr w:type="spellEnd"/>
+            <w:r>
+              <w:rPr>
+                <w:rFonts w:ascii="JetBrains Mono NL" w:hAnsi="JetBrains Mono NL" w:cs="JetBrains Mono NL"/>
+              </w:rPr>
+              <w:t>(</w:t>
+            </w:r>
+            <w:proofErr w:type="gramEnd"/>
+            <w:r>
+              <w:rPr>
+                <w:rFonts w:ascii="JetBrains Mono NL" w:hAnsi="JetBrains Mono NL" w:cs="JetBrains Mono NL"/>
+              </w:rPr>
+              <w:t>limit: int): String</w:t>
+            </w:r>
+          </w:p>
+        </w:tc>
+      </w:tr>
+      <w:tr>
+        <w:tc>
+          <w:tcPr>
+            <w:tcW w:w="3590" w:type="dxa"/>
+            <w:vMerge/>
+            <w:shd w:val="clear" w:color="auto" w:fill="auto"/>
+            <w:tcMar>
+              <w:top w:w="100" w:type="dxa"/>
+              <w:left w:w="100" w:type="dxa"/>
+              <w:bottom w:w="100" w:type="dxa"/>
+              <w:right w:w="100" w:type="dxa"/>
+            </w:tcMar>
+            <w:vAlign w:val="center"/>
+          </w:tcPr>
+          <w:p>
+            <w:pPr>
+              <w:rPr>
+                <w:rFonts w:ascii="JetBrains Mono NL" w:hAnsi="JetBrains Mono NL" w:cs="JetBrains Mono NL"/>
+              </w:rPr>
+            </w:pPr>
+          </w:p>
+        </w:tc>
+        <w:tc>
+          <w:tcPr>
+            <w:tcW w:w="2430" w:type="dxa"/>
+            <w:vMerge/>
+            <w:shd w:val="clear" w:color="auto" w:fill="auto"/>
+            <w:tcMar>
+              <w:top w:w="100" w:type="dxa"/>
+              <w:left w:w="100" w:type="dxa"/>
+              <w:bottom w:w="100" w:type="dxa"/>
+              <w:right w:w="100" w:type="dxa"/>
+            </w:tcMar>
+            <w:vAlign w:val="center"/>
+          </w:tcPr>
+          <w:p>
+            <w:pPr>
+              <w:rPr>
+                <w:rFonts w:ascii="JetBrains Mono NL" w:hAnsi="JetBrains Mono NL" w:cs="JetBrains Mono NL"/>
+              </w:rPr>
+            </w:pPr>
+          </w:p>
+        </w:tc>
+        <w:tc>
+          <w:tcPr>
+            <w:tcW w:w="8550" w:type="dxa"/>
+            <w:shd w:val="clear" w:color="auto" w:fill="auto"/>
+            <w:tcMar>
+              <w:top w:w="100" w:type="dxa"/>
+              <w:left w:w="100" w:type="dxa"/>
+              <w:bottom w:w="100" w:type="dxa"/>
+              <w:right w:w="100" w:type="dxa"/>
+            </w:tcMar>
+            <w:vAlign w:val="center"/>
+          </w:tcPr>
+          <w:p>
+            <w:pPr>
+              <w:rPr>
+                <w:rFonts w:ascii="JetBrains Mono NL" w:hAnsi="JetBrains Mono NL" w:cs="JetBrains Mono NL"/>
+              </w:rPr>
+            </w:pPr>
+            <w:proofErr w:type="spellStart"/>
+            <w:proofErr w:type="gramStart"/>
+            <w:r>
+              <w:rPr>
+                <w:rFonts w:ascii="JetBrains Mono NL" w:hAnsi="JetBrains Mono NL" w:cs="JetBrains Mono NL"/>
+              </w:rPr>
+              <w:t>showAudiosTop</w:t>
+            </w:r>
+            <w:proofErr w:type="spellEnd"/>
+            <w:r>
+              <w:rPr>
+                <w:rFonts w:ascii="JetBrains Mono NL" w:hAnsi="JetBrains Mono NL" w:cs="JetBrains Mono NL"/>
+              </w:rPr>
+              <w:t>(</w:t>
+            </w:r>
+            <w:proofErr w:type="gramEnd"/>
+            <w:r>
+              <w:rPr>
+                <w:rFonts w:ascii="JetBrains Mono NL" w:hAnsi="JetBrains Mono NL" w:cs="JetBrains Mono NL"/>
+              </w:rPr>
+              <w:t>limit: int): String</w:t>
+            </w:r>
+          </w:p>
+        </w:tc>
+      </w:tr>
+      <w:tr>
+        <w:tc>
+          <w:tcPr>
+            <w:tcW w:w="3590" w:type="dxa"/>
+            <w:vMerge/>
+            <w:shd w:val="clear" w:color="auto" w:fill="auto"/>
+            <w:tcMar>
+              <w:top w:w="100" w:type="dxa"/>
+              <w:left w:w="100" w:type="dxa"/>
+              <w:bottom w:w="100" w:type="dxa"/>
+              <w:right w:w="100" w:type="dxa"/>
+            </w:tcMar>
+            <w:vAlign w:val="center"/>
+          </w:tcPr>
+          <w:p>
+            <w:pPr>
+              <w:rPr>
+                <w:rFonts w:ascii="JetBrains Mono NL" w:hAnsi="JetBrains Mono NL" w:cs="JetBrains Mono NL"/>
+              </w:rPr>
+            </w:pPr>
+          </w:p>
+        </w:tc>
+        <w:tc>
+          <w:tcPr>
+            <w:tcW w:w="2430" w:type="dxa"/>
+            <w:vMerge/>
+            <w:shd w:val="clear" w:color="auto" w:fill="auto"/>
+            <w:tcMar>
+              <w:top w:w="100" w:type="dxa"/>
+              <w:left w:w="100" w:type="dxa"/>
+              <w:bottom w:w="100" w:type="dxa"/>
+              <w:right w:w="100" w:type="dxa"/>
+            </w:tcMar>
+            <w:vAlign w:val="center"/>
+          </w:tcPr>
+          <w:p>
+            <w:pPr>
+              <w:rPr>
+                <w:rFonts w:ascii="JetBrains Mono NL" w:hAnsi="JetBrains Mono NL" w:cs="JetBrains Mono NL"/>
+              </w:rPr>
+            </w:pPr>
+          </w:p>
+        </w:tc>
+        <w:tc>
+          <w:tcPr>
+            <w:tcW w:w="8550" w:type="dxa"/>
+            <w:shd w:val="clear" w:color="auto" w:fill="auto"/>
+            <w:tcMar>
+              <w:top w:w="100" w:type="dxa"/>
+              <w:left w:w="100" w:type="dxa"/>
+              <w:bottom w:w="100" w:type="dxa"/>
+              <w:right w:w="100" w:type="dxa"/>
+            </w:tcMar>
+            <w:vAlign w:val="center"/>
+          </w:tcPr>
+          <w:p>
+            <w:pPr>
+              <w:rPr>
+                <w:rFonts w:ascii="JetBrains Mono NL" w:hAnsi="JetBrains Mono NL" w:cs="JetBrains Mono NL"/>
+              </w:rPr>
+            </w:pPr>
+            <w:proofErr w:type="spellStart"/>
+            <w:proofErr w:type="gramStart"/>
+            <w:r>
+              <w:rPr>
+                <w:rFonts w:ascii="JetBrains Mono NL" w:hAnsi="JetBrains Mono NL" w:cs="JetBrains Mono NL"/>
+              </w:rPr>
+              <w:t>showTotalSalesPerGenre</w:t>
+            </w:r>
+            <w:proofErr w:type="spellEnd"/>
+            <w:r>
+              <w:rPr>
+                <w:rFonts w:ascii="JetBrains Mono NL" w:hAnsi="JetBrains Mono NL" w:cs="JetBrains Mono NL"/>
+              </w:rPr>
+              <w:t>(</w:t>
+            </w:r>
+            <w:proofErr w:type="gramEnd"/>
+            <w:r>
+              <w:rPr>
+                <w:rFonts w:ascii="JetBrains Mono NL" w:hAnsi="JetBrains Mono NL" w:cs="JetBrains Mono NL"/>
+              </w:rPr>
+              <w:t>): String</w:t>
+            </w:r>
+          </w:p>
+        </w:tc>
+      </w:tr>
+      <w:tr>
+        <w:tc>
+          <w:tcPr>
+            <w:tcW w:w="3590" w:type="dxa"/>
+            <w:vMerge/>
+            <w:shd w:val="clear" w:color="auto" w:fill="auto"/>
+            <w:tcMar>
+              <w:top w:w="100" w:type="dxa"/>
+              <w:left w:w="100" w:type="dxa"/>
+              <w:bottom w:w="100" w:type="dxa"/>
+              <w:right w:w="100" w:type="dxa"/>
+            </w:tcMar>
+            <w:vAlign w:val="center"/>
+          </w:tcPr>
+          <w:p>
+            <w:pPr>
+              <w:rPr>
+                <w:rFonts w:ascii="JetBrains Mono NL" w:hAnsi="JetBrains Mono NL" w:cs="JetBrains Mono NL"/>
+              </w:rPr>
+            </w:pPr>
+          </w:p>
+        </w:tc>
+        <w:tc>
+          <w:tcPr>
+            <w:tcW w:w="2430" w:type="dxa"/>
+            <w:vMerge/>
+            <w:shd w:val="clear" w:color="auto" w:fill="auto"/>
+            <w:tcMar>
+              <w:top w:w="100" w:type="dxa"/>
+              <w:left w:w="100" w:type="dxa"/>
+              <w:bottom w:w="100" w:type="dxa"/>
+              <w:right w:w="100" w:type="dxa"/>
+            </w:tcMar>
+            <w:vAlign w:val="center"/>
+          </w:tcPr>
+          <w:p>
+            <w:pPr>
+              <w:rPr>
+                <w:rFonts w:ascii="JetBrains Mono NL" w:hAnsi="JetBrains Mono NL" w:cs="JetBrains Mono NL"/>
+              </w:rPr>
+            </w:pPr>
+          </w:p>
+        </w:tc>
+        <w:tc>
+          <w:tcPr>
+            <w:tcW w:w="8550" w:type="dxa"/>
+            <w:shd w:val="clear" w:color="auto" w:fill="auto"/>
+            <w:tcMar>
+              <w:top w:w="100" w:type="dxa"/>
+              <w:left w:w="100" w:type="dxa"/>
+              <w:bottom w:w="100" w:type="dxa"/>
+              <w:right w:w="100" w:type="dxa"/>
+            </w:tcMar>
+            <w:vAlign w:val="center"/>
+          </w:tcPr>
+          <w:p>
+            <w:pPr>
+              <w:rPr>
+                <w:rFonts w:ascii="JetBrains Mono NL" w:hAnsi="JetBrains Mono NL" w:cs="JetBrains Mono NL"/>
+              </w:rPr>
+            </w:pPr>
+            <w:proofErr w:type="spellStart"/>
+            <w:proofErr w:type="gramStart"/>
+            <w:r>
+              <w:rPr>
+                <w:rFonts w:ascii="JetBrains Mono NL" w:hAnsi="JetBrains Mono NL" w:cs="JetBrains Mono NL"/>
+              </w:rPr>
+              <w:t>bestSellerInformation</w:t>
+            </w:r>
+            <w:proofErr w:type="spellEnd"/>
+            <w:r>
+              <w:rPr>
+                <w:rFonts w:ascii="JetBrains Mono NL" w:hAnsi="JetBrains Mono NL" w:cs="JetBrains Mono NL"/>
+              </w:rPr>
+              <w:t>(</w:t>
+            </w:r>
+            <w:proofErr w:type="gramEnd"/>
+            <w:r>
+              <w:rPr>
+                <w:rFonts w:ascii="JetBrains Mono NL" w:hAnsi="JetBrains Mono NL" w:cs="JetBrains Mono NL"/>
+              </w:rPr>
+              <w:t>): String</w:t>
+            </w:r>
+          </w:p>
+        </w:tc>
+      </w:tr>
+      <w:tr>
+        <w:tc>
+          <w:tcPr>
+            <w:tcW w:w="3590" w:type="dxa"/>
+            <w:vMerge/>
+            <w:shd w:val="clear" w:color="auto" w:fill="auto"/>
+            <w:tcMar>
+              <w:top w:w="100" w:type="dxa"/>
+              <w:left w:w="100" w:type="dxa"/>
+              <w:bottom w:w="100" w:type="dxa"/>
+              <w:right w:w="100" w:type="dxa"/>
+            </w:tcMar>
+            <w:vAlign w:val="center"/>
+          </w:tcPr>
+          <w:p>
+            <w:pPr>
+              <w:rPr>
+                <w:rFonts w:ascii="JetBrains Mono NL" w:hAnsi="JetBrains Mono NL" w:cs="JetBrains Mono NL"/>
+              </w:rPr>
+            </w:pPr>
+          </w:p>
+        </w:tc>
+        <w:tc>
+          <w:tcPr>
+            <w:tcW w:w="2430" w:type="dxa"/>
+            <w:vMerge/>
+            <w:shd w:val="clear" w:color="auto" w:fill="auto"/>
+            <w:tcMar>
+              <w:top w:w="100" w:type="dxa"/>
+              <w:left w:w="100" w:type="dxa"/>
+              <w:bottom w:w="100" w:type="dxa"/>
+              <w:right w:w="100" w:type="dxa"/>
+            </w:tcMar>
+            <w:vAlign w:val="center"/>
+          </w:tcPr>
+          <w:p>
+            <w:pPr>
+              <w:rPr>
+                <w:rFonts w:ascii="JetBrains Mono NL" w:hAnsi="JetBrains Mono NL" w:cs="JetBrains Mono NL"/>
+              </w:rPr>
+            </w:pPr>
+          </w:p>
+        </w:tc>
+        <w:tc>
+          <w:tcPr>
+            <w:tcW w:w="8550" w:type="dxa"/>
+            <w:shd w:val="clear" w:color="auto" w:fill="auto"/>
+            <w:tcMar>
+              <w:top w:w="100" w:type="dxa"/>
+              <w:left w:w="100" w:type="dxa"/>
+              <w:bottom w:w="100" w:type="dxa"/>
+              <w:right w:w="100" w:type="dxa"/>
+            </w:tcMar>
+            <w:vAlign w:val="center"/>
+          </w:tcPr>
+          <w:p>
+            <w:pPr>
+              <w:rPr>
+                <w:rFonts w:ascii="JetBrains Mono NL" w:hAnsi="JetBrains Mono NL" w:cs="JetBrains Mono NL"/>
+              </w:rPr>
+            </w:pPr>
+            <w:proofErr w:type="spellStart"/>
+            <w:proofErr w:type="gramStart"/>
+            <w:r>
+              <w:rPr>
+                <w:rFonts w:ascii="JetBrains Mono NL" w:hAnsi="JetBrains Mono NL" w:cs="JetBrains Mono NL"/>
+              </w:rPr>
+              <w:t>sortProducers</w:t>
+            </w:r>
+            <w:proofErr w:type="spellEnd"/>
+            <w:r>
+              <w:rPr>
+                <w:rFonts w:ascii="JetBrains Mono NL" w:hAnsi="JetBrains Mono NL" w:cs="JetBrains Mono NL"/>
+              </w:rPr>
+              <w:t>(</w:t>
+            </w:r>
+            <w:proofErr w:type="gramEnd"/>
+            <w:r>
+              <w:rPr>
+                <w:rFonts w:ascii="JetBrains Mono NL" w:hAnsi="JetBrains Mono NL" w:cs="JetBrains Mono NL"/>
+              </w:rPr>
+              <w:t xml:space="preserve">): </w:t>
+            </w:r>
+            <w:proofErr w:type="spellStart"/>
+            <w:r>
+              <w:rPr>
+                <w:rFonts w:ascii="JetBrains Mono NL" w:hAnsi="JetBrains Mono NL" w:cs="JetBrains Mono NL"/>
+              </w:rPr>
+              <w:t>ArrayList</w:t>
+            </w:r>
+            <w:proofErr w:type="spellEnd"/>
+            <w:r>
+              <w:rPr>
+                <w:rFonts w:ascii="JetBrains Mono NL" w:hAnsi="JetBrains Mono NL" w:cs="JetBrains Mono NL"/>
+              </w:rPr>
+              <w:t>&lt;Producer&gt;</w:t>
+            </w:r>
+          </w:p>
+        </w:tc>
+      </w:tr>
+      <w:tr>
+        <w:tc>
+          <w:tcPr>
+            <w:tcW w:w="3590" w:type="dxa"/>
+            <w:vMerge/>
+            <w:shd w:val="clear" w:color="auto" w:fill="auto"/>
+            <w:tcMar>
+              <w:top w:w="100" w:type="dxa"/>
+              <w:left w:w="100" w:type="dxa"/>
+              <w:bottom w:w="100" w:type="dxa"/>
+              <w:right w:w="100" w:type="dxa"/>
+            </w:tcMar>
+            <w:vAlign w:val="center"/>
+          </w:tcPr>
+          <w:p>
+            <w:pPr>
+              <w:rPr>
+                <w:rFonts w:ascii="JetBrains Mono NL" w:hAnsi="JetBrains Mono NL" w:cs="JetBrains Mono NL"/>
+              </w:rPr>
+            </w:pPr>
+          </w:p>
+        </w:tc>
+        <w:tc>
+          <w:tcPr>
+            <w:tcW w:w="2430" w:type="dxa"/>
+            <w:vMerge/>
+            <w:shd w:val="clear" w:color="auto" w:fill="auto"/>
+            <w:tcMar>
+              <w:top w:w="100" w:type="dxa"/>
+              <w:left w:w="100" w:type="dxa"/>
+              <w:bottom w:w="100" w:type="dxa"/>
+              <w:right w:w="100" w:type="dxa"/>
+            </w:tcMar>
+            <w:vAlign w:val="center"/>
+          </w:tcPr>
+          <w:p>
+            <w:pPr>
+              <w:rPr>
+                <w:rFonts w:ascii="JetBrains Mono NL" w:hAnsi="JetBrains Mono NL" w:cs="JetBrains Mono NL"/>
+              </w:rPr>
+            </w:pPr>
+          </w:p>
+        </w:tc>
+        <w:tc>
+          <w:tcPr>
+            <w:tcW w:w="8550" w:type="dxa"/>
+            <w:shd w:val="clear" w:color="auto" w:fill="auto"/>
+            <w:tcMar>
+              <w:top w:w="100" w:type="dxa"/>
+              <w:left w:w="100" w:type="dxa"/>
+              <w:bottom w:w="100" w:type="dxa"/>
+              <w:right w:w="100" w:type="dxa"/>
+            </w:tcMar>
+            <w:vAlign w:val="center"/>
+          </w:tcPr>
+          <w:p>
+            <w:pPr>
+              <w:rPr>
+                <w:rFonts w:ascii="JetBrains Mono NL" w:hAnsi="JetBrains Mono NL" w:cs="JetBrains Mono NL"/>
+              </w:rPr>
+            </w:pPr>
+            <w:proofErr w:type="spellStart"/>
+            <w:proofErr w:type="gramStart"/>
+            <w:r>
+              <w:rPr>
+                <w:rFonts w:ascii="JetBrains Mono NL" w:hAnsi="JetBrains Mono NL" w:cs="JetBrains Mono NL"/>
+              </w:rPr>
+              <w:t>sortAudios</w:t>
+            </w:r>
+            <w:proofErr w:type="spellEnd"/>
+            <w:r>
+              <w:rPr>
+                <w:rFonts w:ascii="JetBrains Mono NL" w:hAnsi="JetBrains Mono NL" w:cs="JetBrains Mono NL"/>
+              </w:rPr>
+              <w:t>(</w:t>
+            </w:r>
+            <w:proofErr w:type="gramEnd"/>
+            <w:r>
+              <w:rPr>
+                <w:rFonts w:ascii="JetBrains Mono NL" w:hAnsi="JetBrains Mono NL" w:cs="JetBrains Mono NL"/>
+              </w:rPr>
+              <w:t>): void</w:t>
+            </w:r>
+          </w:p>
+        </w:tc>
+      </w:tr>
+      <w:tr>
+        <w:tc>
+          <w:tcPr>
+            <w:tcW w:w="3590" w:type="dxa"/>
+            <w:vMerge/>
+            <w:shd w:val="clear" w:color="auto" w:fill="auto"/>
+            <w:tcMar>
+              <w:top w:w="100" w:type="dxa"/>
+              <w:left w:w="100" w:type="dxa"/>
+              <w:bottom w:w="100" w:type="dxa"/>
+              <w:right w:w="100" w:type="dxa"/>
+            </w:tcMar>
+            <w:vAlign w:val="center"/>
+          </w:tcPr>
+          <w:p>
+            <w:pPr>
+              <w:rPr>
+                <w:rFonts w:ascii="JetBrains Mono NL" w:hAnsi="JetBrains Mono NL" w:cs="JetBrains Mono NL"/>
+              </w:rPr>
+            </w:pPr>
+          </w:p>
+        </w:tc>
+        <w:tc>
+          <w:tcPr>
+            <w:tcW w:w="2430" w:type="dxa"/>
+            <w:vMerge w:val="restart"/>
+            <w:shd w:val="clear" w:color="auto" w:fill="auto"/>
+            <w:tcMar>
+              <w:top w:w="100" w:type="dxa"/>
+              <w:left w:w="100" w:type="dxa"/>
+              <w:bottom w:w="100" w:type="dxa"/>
+              <w:right w:w="100" w:type="dxa"/>
+            </w:tcMar>
+            <w:vAlign w:val="center"/>
+          </w:tcPr>
+          <w:p>
+            <w:pPr>
+              <w:rPr>
+                <w:rFonts w:ascii="JetBrains Mono NL" w:hAnsi="JetBrains Mono NL" w:cs="JetBrains Mono NL"/>
+              </w:rPr>
+            </w:pPr>
+            <w:r>
+              <w:rPr>
+                <w:rFonts w:ascii="JetBrains Mono NL" w:hAnsi="JetBrains Mono NL" w:cs="JetBrains Mono NL"/>
+              </w:rPr>
+              <w:t>Producer</w:t>
+            </w:r>
+          </w:p>
+        </w:tc>
+        <w:tc>
+          <w:tcPr>
+            <w:tcW w:w="8550" w:type="dxa"/>
+            <w:shd w:val="clear" w:color="auto" w:fill="auto"/>
+            <w:tcMar>
+              <w:top w:w="100" w:type="dxa"/>
+              <w:left w:w="100" w:type="dxa"/>
+              <w:bottom w:w="100" w:type="dxa"/>
+              <w:right w:w="100" w:type="dxa"/>
+            </w:tcMar>
+            <w:vAlign w:val="center"/>
+          </w:tcPr>
+          <w:p>
+            <w:pPr>
+              <w:rPr>
+                <w:rFonts w:ascii="JetBrains Mono NL" w:hAnsi="JetBrains Mono NL" w:cs="JetBrains Mono NL"/>
+              </w:rPr>
+            </w:pPr>
+            <w:proofErr w:type="spellStart"/>
+            <w:proofErr w:type="gramStart"/>
+            <w:r>
+              <w:rPr>
+                <w:rFonts w:ascii="JetBrains Mono NL" w:hAnsi="JetBrains Mono NL" w:cs="JetBrains Mono NL"/>
+              </w:rPr>
+              <w:t>calculateTotalPlays</w:t>
+            </w:r>
+            <w:proofErr w:type="spellEnd"/>
+            <w:r>
+              <w:rPr>
+                <w:rFonts w:ascii="JetBrains Mono NL" w:hAnsi="JetBrains Mono NL" w:cs="JetBrains Mono NL"/>
+              </w:rPr>
+              <w:t>(</w:t>
+            </w:r>
+            <w:proofErr w:type="gramEnd"/>
+            <w:r>
+              <w:rPr>
+                <w:rFonts w:ascii="JetBrains Mono NL" w:hAnsi="JetBrains Mono NL" w:cs="JetBrains Mono NL"/>
+              </w:rPr>
+              <w:t>): int</w:t>
+            </w:r>
+          </w:p>
+        </w:tc>
+      </w:tr>
+      <w:tr>
+        <w:tc>
+          <w:tcPr>
+            <w:tcW w:w="3590" w:type="dxa"/>
+            <w:vMerge/>
+            <w:shd w:val="clear" w:color="auto" w:fill="auto"/>
+            <w:tcMar>
+              <w:top w:w="100" w:type="dxa"/>
+              <w:left w:w="100" w:type="dxa"/>
+              <w:bottom w:w="100" w:type="dxa"/>
+              <w:right w:w="100" w:type="dxa"/>
+            </w:tcMar>
+            <w:vAlign w:val="center"/>
+          </w:tcPr>
+          <w:p>
+            <w:pPr>
+              <w:rPr>
+                <w:rFonts w:ascii="JetBrains Mono NL" w:hAnsi="JetBrains Mono NL" w:cs="JetBrains Mono NL"/>
+              </w:rPr>
+            </w:pPr>
+          </w:p>
+        </w:tc>
+        <w:tc>
+          <w:tcPr>
+            <w:tcW w:w="2430" w:type="dxa"/>
+            <w:vMerge/>
+            <w:shd w:val="clear" w:color="auto" w:fill="auto"/>
+            <w:tcMar>
+              <w:top w:w="100" w:type="dxa"/>
+              <w:left w:w="100" w:type="dxa"/>
+              <w:bottom w:w="100" w:type="dxa"/>
+              <w:right w:w="100" w:type="dxa"/>
+            </w:tcMar>
+            <w:vAlign w:val="center"/>
+          </w:tcPr>
+          <w:p>
+            <w:pPr>
+              <w:rPr>
+                <w:rFonts w:ascii="JetBrains Mono NL" w:hAnsi="JetBrains Mono NL" w:cs="JetBrains Mono NL"/>
+              </w:rPr>
+            </w:pPr>
+          </w:p>
+        </w:tc>
+        <w:tc>
+          <w:tcPr>
+            <w:tcW w:w="8550" w:type="dxa"/>
+            <w:shd w:val="clear" w:color="auto" w:fill="auto"/>
+            <w:tcMar>
+              <w:top w:w="100" w:type="dxa"/>
+              <w:left w:w="100" w:type="dxa"/>
+              <w:bottom w:w="100" w:type="dxa"/>
+              <w:right w:w="100" w:type="dxa"/>
+            </w:tcMar>
+            <w:vAlign w:val="center"/>
+          </w:tcPr>
+          <w:p>
+            <w:pPr>
+              <w:rPr>
+                <w:rFonts w:ascii="JetBrains Mono NL" w:hAnsi="JetBrains Mono NL" w:cs="JetBrains Mono NL"/>
+              </w:rPr>
+            </w:pPr>
+            <w:proofErr w:type="spellStart"/>
+            <w:proofErr w:type="gramStart"/>
+            <w:r>
+              <w:rPr>
+                <w:rFonts w:ascii="JetBrains Mono NL" w:hAnsi="JetBrains Mono NL" w:cs="JetBrains Mono NL"/>
+              </w:rPr>
+              <w:t>calculateTotalTimePlayed</w:t>
+            </w:r>
+            <w:proofErr w:type="spellEnd"/>
+            <w:r>
+              <w:rPr>
+                <w:rFonts w:ascii="JetBrains Mono NL" w:hAnsi="JetBrains Mono NL" w:cs="JetBrains Mono NL"/>
+              </w:rPr>
+              <w:t>(</w:t>
+            </w:r>
+            <w:proofErr w:type="gramEnd"/>
+            <w:r>
+              <w:rPr>
+                <w:rFonts w:ascii="JetBrains Mono NL" w:hAnsi="JetBrains Mono NL" w:cs="JetBrains Mono NL"/>
+              </w:rPr>
+              <w:t>): int</w:t>
+            </w:r>
+          </w:p>
+        </w:tc>
+      </w:tr>
+      <w:tr>
+        <w:tc>
+          <w:tcPr>
+            <w:tcW w:w="3590" w:type="dxa"/>
+            <w:vMerge/>
+            <w:shd w:val="clear" w:color="auto" w:fill="auto"/>
+            <w:tcMar>
+              <w:top w:w="100" w:type="dxa"/>
+              <w:left w:w="100" w:type="dxa"/>
+              <w:bottom w:w="100" w:type="dxa"/>
+              <w:right w:w="100" w:type="dxa"/>
+            </w:tcMar>
+            <w:vAlign w:val="center"/>
+          </w:tcPr>
+          <w:p>
+            <w:pPr>
+              <w:rPr>
+                <w:rFonts w:ascii="JetBrains Mono NL" w:hAnsi="JetBrains Mono NL" w:cs="JetBrains Mono NL"/>
+              </w:rPr>
+            </w:pPr>
+          </w:p>
+        </w:tc>
+        <w:tc>
+          <w:tcPr>
+            <w:tcW w:w="2430" w:type="dxa"/>
+            <w:shd w:val="clear" w:color="auto" w:fill="auto"/>
+            <w:tcMar>
+              <w:top w:w="100" w:type="dxa"/>
+              <w:left w:w="100" w:type="dxa"/>
+              <w:bottom w:w="100" w:type="dxa"/>
+              <w:right w:w="100" w:type="dxa"/>
+            </w:tcMar>
+            <w:vAlign w:val="center"/>
+          </w:tcPr>
+          <w:p>
+            <w:pPr>
+              <w:rPr>
+                <w:rFonts w:ascii="JetBrains Mono NL" w:hAnsi="JetBrains Mono NL" w:cs="JetBrains Mono NL"/>
+              </w:rPr>
+            </w:pPr>
+            <w:r>
+              <w:rPr>
+                <w:rFonts w:ascii="JetBrains Mono NL" w:hAnsi="JetBrains Mono NL" w:cs="JetBrains Mono NL"/>
+              </w:rPr>
+              <w:t>Audio</w:t>
+            </w:r>
+          </w:p>
+        </w:tc>
+        <w:tc>
+          <w:tcPr>
+            <w:tcW w:w="8550" w:type="dxa"/>
+            <w:shd w:val="clear" w:color="auto" w:fill="auto"/>
+            <w:tcMar>
+              <w:top w:w="100" w:type="dxa"/>
+              <w:left w:w="100" w:type="dxa"/>
+              <w:bottom w:w="100" w:type="dxa"/>
+              <w:right w:w="100" w:type="dxa"/>
+            </w:tcMar>
+            <w:vAlign w:val="center"/>
+          </w:tcPr>
+          <w:p>
+            <w:pPr>
+              <w:rPr>
+                <w:rFonts w:ascii="JetBrains Mono NL" w:hAnsi="JetBrains Mono NL" w:cs="JetBrains Mono NL"/>
+              </w:rPr>
+            </w:pPr>
+            <w:proofErr w:type="spellStart"/>
+            <w:proofErr w:type="gramStart"/>
+            <w:r>
+              <w:rPr>
+                <w:rFonts w:ascii="JetBrains Mono NL" w:hAnsi="JetBrains Mono NL" w:cs="JetBrains Mono NL"/>
+              </w:rPr>
+              <w:t>getNumberOfPlays</w:t>
+            </w:r>
+            <w:proofErr w:type="spellEnd"/>
+            <w:r>
+              <w:rPr>
+                <w:rFonts w:ascii="JetBrains Mono NL" w:hAnsi="JetBrains Mono NL" w:cs="JetBrains Mono NL"/>
+              </w:rPr>
+              <w:t>(</w:t>
+            </w:r>
+            <w:proofErr w:type="gramEnd"/>
+            <w:r>
+              <w:rPr>
+                <w:rFonts w:ascii="JetBrains Mono NL" w:hAnsi="JetBrains Mono NL" w:cs="JetBrains Mono NL"/>
+              </w:rPr>
+              <w:t>): int</w:t>
+            </w:r>
+          </w:p>
+        </w:tc>
+      </w:tr>
+      <w:tr>
+        <w:tc>
+          <w:tcPr>
+            <w:tcW w:w="3590" w:type="dxa"/>
+            <w:vMerge/>
+            <w:shd w:val="clear" w:color="auto" w:fill="auto"/>
+            <w:tcMar>
+              <w:top w:w="100" w:type="dxa"/>
+              <w:left w:w="100" w:type="dxa"/>
+              <w:bottom w:w="100" w:type="dxa"/>
+              <w:right w:w="100" w:type="dxa"/>
+            </w:tcMar>
+            <w:vAlign w:val="center"/>
+          </w:tcPr>
+          <w:p>
+            <w:pPr>
+              <w:rPr>
+                <w:rFonts w:ascii="JetBrains Mono NL" w:hAnsi="JetBrains Mono NL" w:cs="JetBrains Mono NL"/>
+              </w:rPr>
+            </w:pPr>
+          </w:p>
+        </w:tc>
+        <w:tc>
+          <w:tcPr>
+            <w:tcW w:w="2430" w:type="dxa"/>
+            <w:shd w:val="clear" w:color="auto" w:fill="auto"/>
+            <w:tcMar>
+              <w:top w:w="100" w:type="dxa"/>
+              <w:left w:w="100" w:type="dxa"/>
+              <w:bottom w:w="100" w:type="dxa"/>
+              <w:right w:w="100" w:type="dxa"/>
+            </w:tcMar>
+            <w:vAlign w:val="center"/>
+          </w:tcPr>
+          <w:p>
+            <w:pPr>
+              <w:rPr>
+                <w:rFonts w:ascii="JetBrains Mono NL" w:hAnsi="JetBrains Mono NL" w:cs="JetBrains Mono NL"/>
+              </w:rPr>
+            </w:pPr>
+            <w:r>
+              <w:rPr>
+                <w:rFonts w:ascii="JetBrains Mono NL" w:hAnsi="JetBrains Mono NL" w:cs="JetBrains Mono NL"/>
+              </w:rPr>
+              <w:t>Podcast</w:t>
+            </w:r>
+          </w:p>
+        </w:tc>
+        <w:tc>
+          <w:tcPr>
+            <w:tcW w:w="8550" w:type="dxa"/>
+            <w:shd w:val="clear" w:color="auto" w:fill="auto"/>
+            <w:tcMar>
+              <w:top w:w="100" w:type="dxa"/>
+              <w:left w:w="100" w:type="dxa"/>
+              <w:bottom w:w="100" w:type="dxa"/>
+              <w:right w:w="100" w:type="dxa"/>
+            </w:tcMar>
+            <w:vAlign w:val="center"/>
+          </w:tcPr>
+          <w:p>
+            <w:pPr>
+              <w:rPr>
+                <w:rFonts w:ascii="JetBrains Mono NL" w:hAnsi="JetBrains Mono NL" w:cs="JetBrains Mono NL"/>
+              </w:rPr>
+            </w:pPr>
+            <w:proofErr w:type="spellStart"/>
+            <w:proofErr w:type="gramStart"/>
+            <w:r>
+              <w:rPr>
+                <w:rFonts w:ascii="JetBrains Mono NL" w:hAnsi="JetBrains Mono NL" w:cs="JetBrains Mono NL"/>
+              </w:rPr>
+              <w:t>getCategory</w:t>
+            </w:r>
+            <w:proofErr w:type="spellEnd"/>
+            <w:r>
+              <w:rPr>
+                <w:rFonts w:ascii="JetBrains Mono NL" w:hAnsi="JetBrains Mono NL" w:cs="JetBrains Mono NL"/>
+              </w:rPr>
+              <w:t>(</w:t>
+            </w:r>
+            <w:proofErr w:type="gramEnd"/>
+            <w:r>
+              <w:rPr>
+                <w:rFonts w:ascii="JetBrains Mono NL" w:hAnsi="JetBrains Mono NL" w:cs="JetBrains Mono NL"/>
+              </w:rPr>
+              <w:t>): Category</w:t>
+            </w:r>
+          </w:p>
+        </w:tc>
+      </w:tr>
+      <w:tr>
+        <w:tc>
+          <w:tcPr>
+            <w:tcW w:w="3590" w:type="dxa"/>
+            <w:vMerge/>
+            <w:shd w:val="clear" w:color="auto" w:fill="auto"/>
+            <w:tcMar>
+              <w:top w:w="100" w:type="dxa"/>
+              <w:left w:w="100" w:type="dxa"/>
+              <w:bottom w:w="100" w:type="dxa"/>
+              <w:right w:w="100" w:type="dxa"/>
+            </w:tcMar>
+            <w:vAlign w:val="center"/>
+          </w:tcPr>
+          <w:p>
+            <w:pPr>
+              <w:rPr>
+                <w:rFonts w:ascii="JetBrains Mono NL" w:hAnsi="JetBrains Mono NL" w:cs="JetBrains Mono NL"/>
+              </w:rPr>
+            </w:pPr>
+          </w:p>
+        </w:tc>
+        <w:tc>
+          <w:tcPr>
+            <w:tcW w:w="2430" w:type="dxa"/>
+            <w:vMerge w:val="restart"/>
+            <w:shd w:val="clear" w:color="auto" w:fill="auto"/>
+            <w:tcMar>
+              <w:top w:w="100" w:type="dxa"/>
+              <w:left w:w="100" w:type="dxa"/>
+              <w:bottom w:w="100" w:type="dxa"/>
+              <w:right w:w="100" w:type="dxa"/>
+            </w:tcMar>
+            <w:vAlign w:val="center"/>
+          </w:tcPr>
+          <w:p>
+            <w:pPr>
+              <w:rPr>
+                <w:rFonts w:ascii="JetBrains Mono NL" w:hAnsi="JetBrains Mono NL" w:cs="JetBrains Mono NL"/>
+              </w:rPr>
+            </w:pPr>
+            <w:r>
+              <w:rPr>
+                <w:rFonts w:ascii="JetBrains Mono NL" w:hAnsi="JetBrains Mono NL" w:cs="JetBrains Mono NL"/>
+              </w:rPr>
+              <w:t>Song</w:t>
+            </w:r>
+          </w:p>
+        </w:tc>
+        <w:tc>
+          <w:tcPr>
+            <w:tcW w:w="8550" w:type="dxa"/>
+            <w:shd w:val="clear" w:color="auto" w:fill="auto"/>
+            <w:tcMar>
+              <w:top w:w="100" w:type="dxa"/>
+              <w:left w:w="100" w:type="dxa"/>
+              <w:bottom w:w="100" w:type="dxa"/>
+              <w:right w:w="100" w:type="dxa"/>
+            </w:tcMar>
+            <w:vAlign w:val="center"/>
+          </w:tcPr>
+          <w:p>
+            <w:pPr>
+              <w:rPr>
+                <w:rFonts w:ascii="JetBrains Mono NL" w:hAnsi="JetBrains Mono NL" w:cs="JetBrains Mono NL"/>
+              </w:rPr>
+            </w:pPr>
+            <w:proofErr w:type="spellStart"/>
+            <w:proofErr w:type="gramStart"/>
+            <w:r>
+              <w:rPr>
+                <w:rFonts w:ascii="JetBrains Mono NL" w:hAnsi="JetBrains Mono NL" w:cs="JetBrains Mono NL"/>
+              </w:rPr>
+              <w:t>getGenre</w:t>
+            </w:r>
+            <w:proofErr w:type="spellEnd"/>
+            <w:r>
+              <w:rPr>
+                <w:rFonts w:ascii="JetBrains Mono NL" w:hAnsi="JetBrains Mono NL" w:cs="JetBrains Mono NL"/>
+              </w:rPr>
+              <w:t>(</w:t>
+            </w:r>
+            <w:proofErr w:type="gramEnd"/>
+            <w:r>
+              <w:rPr>
+                <w:rFonts w:ascii="JetBrains Mono NL" w:hAnsi="JetBrains Mono NL" w:cs="JetBrains Mono NL"/>
+              </w:rPr>
+              <w:t>): Genre</w:t>
+            </w:r>
+          </w:p>
+        </w:tc>
+      </w:tr>
+      <w:tr>
+        <w:tc>
+          <w:tcPr>
+            <w:tcW w:w="3590" w:type="dxa"/>
+            <w:vMerge/>
+            <w:shd w:val="clear" w:color="auto" w:fill="auto"/>
+            <w:tcMar>
+              <w:top w:w="100" w:type="dxa"/>
+              <w:left w:w="100" w:type="dxa"/>
+              <w:bottom w:w="100" w:type="dxa"/>
+              <w:right w:w="100" w:type="dxa"/>
+            </w:tcMar>
+            <w:vAlign w:val="center"/>
+          </w:tcPr>
+          <w:p>
+            <w:pPr>
+              <w:rPr>
+                <w:rFonts w:ascii="JetBrains Mono NL" w:hAnsi="JetBrains Mono NL" w:cs="JetBrains Mono NL"/>
+              </w:rPr>
+            </w:pPr>
+          </w:p>
+        </w:tc>
+        <w:tc>
+          <w:tcPr>
+            <w:tcW w:w="2430" w:type="dxa"/>
+            <w:vMerge/>
+            <w:shd w:val="clear" w:color="auto" w:fill="auto"/>
+            <w:tcMar>
+              <w:top w:w="100" w:type="dxa"/>
+              <w:left w:w="100" w:type="dxa"/>
+              <w:bottom w:w="100" w:type="dxa"/>
+              <w:right w:w="100" w:type="dxa"/>
+            </w:tcMar>
+            <w:vAlign w:val="center"/>
+          </w:tcPr>
+          <w:p>
+            <w:pPr>
+              <w:rPr>
+                <w:rFonts w:ascii="JetBrains Mono NL" w:hAnsi="JetBrains Mono NL" w:cs="JetBrains Mono NL"/>
+              </w:rPr>
+            </w:pPr>
+          </w:p>
+        </w:tc>
+        <w:tc>
+          <w:tcPr>
+            <w:tcW w:w="8550" w:type="dxa"/>
+            <w:shd w:val="clear" w:color="auto" w:fill="auto"/>
+            <w:tcMar>
+              <w:top w:w="100" w:type="dxa"/>
+              <w:left w:w="100" w:type="dxa"/>
+              <w:bottom w:w="100" w:type="dxa"/>
+              <w:right w:w="100" w:type="dxa"/>
+            </w:tcMar>
+            <w:vAlign w:val="center"/>
+          </w:tcPr>
+          <w:p>
+            <w:pPr>
+              <w:rPr>
+                <w:rFonts w:ascii="JetBrains Mono NL" w:hAnsi="JetBrains Mono NL" w:cs="JetBrains Mono NL"/>
+              </w:rPr>
+            </w:pPr>
+            <w:proofErr w:type="spellStart"/>
+            <w:proofErr w:type="gramStart"/>
+            <w:r>
+              <w:rPr>
+                <w:rFonts w:ascii="JetBrains Mono NL" w:hAnsi="JetBrains Mono NL" w:cs="JetBrains Mono NL"/>
+              </w:rPr>
+              <w:t>getNumberOfSales</w:t>
+            </w:r>
+            <w:proofErr w:type="spellEnd"/>
+            <w:r>
+              <w:rPr>
+                <w:rFonts w:ascii="JetBrains Mono NL" w:hAnsi="JetBrains Mono NL" w:cs="JetBrains Mono NL"/>
+              </w:rPr>
+              <w:t>(</w:t>
+            </w:r>
+            <w:proofErr w:type="gramEnd"/>
+            <w:r>
+              <w:rPr>
+                <w:rFonts w:ascii="JetBrains Mono NL" w:hAnsi="JetBrains Mono NL" w:cs="JetBrains Mono NL"/>
+              </w:rPr>
+              <w:t>): int</w:t>
+            </w:r>
+          </w:p>
+        </w:tc>
+      </w:tr>
+      <w:tr>
+        <w:tc>
+          <w:tcPr>
+            <w:tcW w:w="3590" w:type="dxa"/>
+            <w:vMerge/>
+            <w:shd w:val="clear" w:color="auto" w:fill="auto"/>
+            <w:tcMar>
+              <w:top w:w="100" w:type="dxa"/>
+              <w:left w:w="100" w:type="dxa"/>
+              <w:bottom w:w="100" w:type="dxa"/>
+              <w:right w:w="100" w:type="dxa"/>
+            </w:tcMar>
+            <w:vAlign w:val="center"/>
+          </w:tcPr>
+          <w:p>
+            <w:pPr>
+              <w:rPr>
+                <w:rFonts w:ascii="JetBrains Mono NL" w:hAnsi="JetBrains Mono NL" w:cs="JetBrains Mono NL"/>
+              </w:rPr>
+            </w:pPr>
+          </w:p>
+        </w:tc>
+        <w:tc>
+          <w:tcPr>
+            <w:tcW w:w="2430" w:type="dxa"/>
+            <w:vMerge/>
+            <w:shd w:val="clear" w:color="auto" w:fill="auto"/>
+            <w:tcMar>
+              <w:top w:w="100" w:type="dxa"/>
+              <w:left w:w="100" w:type="dxa"/>
+              <w:bottom w:w="100" w:type="dxa"/>
+              <w:right w:w="100" w:type="dxa"/>
+            </w:tcMar>
+            <w:vAlign w:val="center"/>
+          </w:tcPr>
+          <w:p>
+            <w:pPr>
+              <w:rPr>
+                <w:rFonts w:ascii="JetBrains Mono NL" w:hAnsi="JetBrains Mono NL" w:cs="JetBrains Mono NL"/>
+              </w:rPr>
+            </w:pPr>
+          </w:p>
+        </w:tc>
+        <w:tc>
+          <w:tcPr>
+            <w:tcW w:w="8550" w:type="dxa"/>
+            <w:shd w:val="clear" w:color="auto" w:fill="auto"/>
+            <w:tcMar>
+              <w:top w:w="100" w:type="dxa"/>
+              <w:left w:w="100" w:type="dxa"/>
+              <w:bottom w:w="100" w:type="dxa"/>
+              <w:right w:w="100" w:type="dxa"/>
+            </w:tcMar>
+            <w:vAlign w:val="center"/>
+          </w:tcPr>
+          <w:p>
+            <w:pPr>
+              <w:rPr>
+                <w:rFonts w:ascii="JetBrains Mono NL" w:hAnsi="JetBrains Mono NL" w:cs="JetBrains Mono NL"/>
+              </w:rPr>
+            </w:pPr>
+            <w:proofErr w:type="spellStart"/>
+            <w:proofErr w:type="gramStart"/>
+            <w:r>
+              <w:rPr>
+                <w:rFonts w:ascii="JetBrains Mono NL" w:hAnsi="JetBrains Mono NL" w:cs="JetBrains Mono NL"/>
+              </w:rPr>
+              <w:t>calculateTotalIncome</w:t>
+            </w:r>
+            <w:proofErr w:type="spellEnd"/>
+            <w:r>
+              <w:rPr>
+                <w:rFonts w:ascii="JetBrains Mono NL" w:hAnsi="JetBrains Mono NL" w:cs="JetBrains Mono NL"/>
+              </w:rPr>
+              <w:t>(</w:t>
+            </w:r>
+            <w:proofErr w:type="gramEnd"/>
+            <w:r>
+              <w:rPr>
+                <w:rFonts w:ascii="JetBrains Mono NL" w:hAnsi="JetBrains Mono NL" w:cs="JetBrains Mono NL"/>
+              </w:rPr>
+              <w:t>): double</w:t>
             </w:r>
           </w:p>
         </w:tc>

</xml_diff>